<commit_message>
Added AUP on ES3_metodologia.docx
</commit_message>
<xml_diff>
--- a/modelling/docs/ES3_metodologia.docx
+++ b/modelling/docs/ES3_metodologia.docx
@@ -1,6 +1,6 @@
 
 <file path=word/document.xml><?xml version="1.0" encoding="utf-8"?>
-<w:document xmlns:wpc="http://schemas.microsoft.com/office/word/2010/wordprocessingCanvas" xmlns:cx="http://schemas.microsoft.com/office/drawing/2014/chartex" xmlns:cx1="http://schemas.microsoft.com/office/drawing/2015/9/8/chartex" xmlns:cx2="http://schemas.microsoft.com/office/drawing/2015/10/21/chartex" xmlns:cx3="http://schemas.microsoft.com/office/drawing/2016/5/9/chartex" xmlns:cx4="http://schemas.microsoft.com/office/drawing/2016/5/10/chartex" xmlns:cx5="http://schemas.microsoft.com/office/drawing/2016/5/11/chartex" xmlns:cx6="http://schemas.microsoft.com/office/drawing/2016/5/12/chartex" xmlns:cx7="http://schemas.microsoft.com/office/drawing/2016/5/13/chartex" xmlns:cx8="http://schemas.microsoft.com/office/drawing/2016/5/14/chartex" xmlns:mc="http://schemas.openxmlformats.org/markup-compatibility/2006" xmlns:aink="http://schemas.microsoft.com/office/drawing/2016/ink" xmlns:am3d="http://schemas.microsoft.com/office/drawing/2017/model3d" xmlns:o="urn:schemas-microsoft-com:office:office" xmlns:r="http://schemas.openxmlformats.org/officeDocument/2006/relationships" xmlns:m="http://schemas.openxmlformats.org/officeDocument/2006/math" xmlns:v="urn:schemas-microsoft-com:vml" xmlns:wp14="http://schemas.microsoft.com/office/word/2010/wordprocessingDrawing" xmlns:wp="http://schemas.openxmlformats.org/drawingml/2006/wordprocessingDrawing" xmlns:w10="urn:schemas-microsoft-com:office:word" xmlns:w="http://schemas.openxmlformats.org/wordprocessingml/2006/main" xmlns:w14="http://schemas.microsoft.com/office/word/2010/wordml" xmlns:w15="http://schemas.microsoft.com/office/word/2012/wordml" xmlns:w16cid="http://schemas.microsoft.com/office/word/2016/wordml/cid" xmlns:w16se="http://schemas.microsoft.com/office/word/2015/wordml/symex" xmlns:wpg="http://schemas.microsoft.com/office/word/2010/wordprocessingGroup" xmlns:wpi="http://schemas.microsoft.com/office/word/2010/wordprocessingInk" xmlns:wne="http://schemas.microsoft.com/office/word/2006/wordml" xmlns:wps="http://schemas.microsoft.com/office/word/2010/wordprocessingShape" mc:Ignorable="w14 w15 w16se w16cid wp14">
+<w:document xmlns:wpc="http://schemas.microsoft.com/office/word/2010/wordprocessingCanvas" xmlns:mc="http://schemas.openxmlformats.org/markup-compatibility/2006" xmlns:o="urn:schemas-microsoft-com:office:office" xmlns:r="http://schemas.openxmlformats.org/officeDocument/2006/relationships" xmlns:m="http://schemas.openxmlformats.org/officeDocument/2006/math" xmlns:v="urn:schemas-microsoft-com:vml" xmlns:wp14="http://schemas.microsoft.com/office/word/2010/wordprocessingDrawing" xmlns:wp="http://schemas.openxmlformats.org/drawingml/2006/wordprocessingDrawing" xmlns:w10="urn:schemas-microsoft-com:office:word" xmlns:w="http://schemas.openxmlformats.org/wordprocessingml/2006/main" xmlns:w14="http://schemas.microsoft.com/office/word/2010/wordml" xmlns:w15="http://schemas.microsoft.com/office/word/2012/wordml" xmlns:wpg="http://schemas.microsoft.com/office/word/2010/wordprocessingGroup" xmlns:wpi="http://schemas.microsoft.com/office/word/2010/wordprocessingInk" xmlns:wne="http://schemas.microsoft.com/office/word/2006/wordml" xmlns:wps="http://schemas.microsoft.com/office/word/2010/wordprocessingShape" mc:Ignorable="w14 w15 wp14">
   <w:body>
     <w:p>
       <w:pPr>
@@ -78,7 +78,7 @@
               </wp:anchor>
             </w:drawing>
           </mc:Choice>
-          <mc:Fallback>
+          <mc:Fallback xmlns:w16se="http://schemas.microsoft.com/office/word/2015/wordml/symex" xmlns:w16cid="http://schemas.microsoft.com/office/word/2016/wordml/cid" xmlns:am3d="http://schemas.microsoft.com/office/drawing/2017/model3d" xmlns:aink="http://schemas.microsoft.com/office/drawing/2016/ink" xmlns:cx8="http://schemas.microsoft.com/office/drawing/2016/5/14/chartex" xmlns:cx7="http://schemas.microsoft.com/office/drawing/2016/5/13/chartex" xmlns:cx6="http://schemas.microsoft.com/office/drawing/2016/5/12/chartex" xmlns:cx5="http://schemas.microsoft.com/office/drawing/2016/5/11/chartex" xmlns:cx4="http://schemas.microsoft.com/office/drawing/2016/5/10/chartex" xmlns:cx3="http://schemas.microsoft.com/office/drawing/2016/5/9/chartex" xmlns:cx2="http://schemas.microsoft.com/office/drawing/2015/10/21/chartex" xmlns:cx1="http://schemas.microsoft.com/office/drawing/2015/9/8/chartex" xmlns:cx="http://schemas.microsoft.com/office/drawing/2014/chartex">
             <w:pict>
               <v:rect w14:anchorId="49658D35" id="Retângulo 3" o:spid="_x0000_s1026" style="position:absolute;margin-left:425pt;margin-top:-56pt;width:54pt;height:24.75pt;z-index:251658240;visibility:visible;mso-wrap-style:square;mso-wrap-distance-left:9pt;mso-wrap-distance-top:0;mso-wrap-distance-right:9pt;mso-wrap-distance-bottom:0;mso-position-horizontal:absolute;mso-position-horizontal-relative:text;mso-position-vertical:absolute;mso-position-vertical-relative:text;v-text-anchor:middle" o:gfxdata="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" stroked="f">
                 <v:textbox inset="2.53958mm,2.53958mm,2.53958mm,2.53958mm">
@@ -324,11 +324,6 @@
           <w:rStyle w:val="pbnghe"/>
         </w:rPr>
         <w:tab/>
-      </w:r>
-      <w:r>
-        <w:rPr>
-          <w:rStyle w:val="pbnghe"/>
-        </w:rPr>
         <w:t>0030481621040</w:t>
       </w:r>
     </w:p>
@@ -458,35 +453,26 @@
           <w:szCs w:val="22"/>
         </w:rPr>
       </w:pPr>
-      <w:bookmarkStart w:id="1" w:name="_GoBack"/>
       <w:r>
         <w:rPr>
           <w:sz w:val="22"/>
           <w:szCs w:val="22"/>
         </w:rPr>
-        <w:t>Primeiro Semestre de</w:t>
-      </w:r>
-      <w:bookmarkEnd w:id="1"/>
-      <w:r>
+        <w:t>Primeiro Semestre de 2019</w:t>
+      </w:r>
+    </w:p>
+    <w:p>
+      <w:pPr>
         <w:rPr>
           <w:sz w:val="22"/>
           <w:szCs w:val="22"/>
         </w:rPr>
-        <w:t xml:space="preserve"> 2019</w:t>
-      </w:r>
-    </w:p>
-    <w:p>
-      <w:pPr>
+      </w:pPr>
+      <w:r>
         <w:rPr>
           <w:sz w:val="22"/>
           <w:szCs w:val="22"/>
         </w:rPr>
-      </w:pPr>
-      <w:r>
-        <w:rPr>
-          <w:sz w:val="22"/>
-          <w:szCs w:val="22"/>
-        </w:rPr>
         <w:br w:type="page"/>
       </w:r>
       <w:r>
@@ -535,10 +521,7 @@
       </w:r>
       <w:proofErr w:type="spellEnd"/>
       <w:r>
-        <w:t xml:space="preserve"> até o final do curso ADS dos participantes é desenvolver um cliente para</w:t>
-      </w:r>
-      <w:r>
-        <w:t xml:space="preserve"> essa plataforma existente. O cliente vai se chamar </w:t>
+        <w:t xml:space="preserve"> até o final do curso ADS dos participantes é desenvolver um cliente para essa plataforma existente. O cliente vai se chamar </w:t>
       </w:r>
       <w:proofErr w:type="spellStart"/>
       <w:r>
@@ -578,10 +561,7 @@
       </w:r>
       <w:proofErr w:type="spellEnd"/>
       <w:r>
-        <w:t xml:space="preserve"> será capaz de simular um ambiente 3D onde professor e aluno poderão interagir de maneir</w:t>
-      </w:r>
-      <w:r>
-        <w:t>a mais próxima de interações humanas presenciais, isto é, com a impressão de compartilhar o lugar, e não apenas o momento.</w:t>
+        <w:t xml:space="preserve"> será capaz de simular um ambiente 3D onde professor e aluno poderão interagir de maneira mais próxima de interações humanas presenciais, isto é, com a impressão de compartilhar o lugar, e não apenas o momento.</w:t>
       </w:r>
     </w:p>
     <w:p>
@@ -795,7 +775,7 @@
               </wp:anchor>
             </w:drawing>
           </mc:Choice>
-          <mc:Fallback>
+          <mc:Fallback xmlns:w16se="http://schemas.microsoft.com/office/word/2015/wordml/symex" xmlns:w16cid="http://schemas.microsoft.com/office/word/2016/wordml/cid" xmlns:am3d="http://schemas.microsoft.com/office/drawing/2017/model3d" xmlns:aink="http://schemas.microsoft.com/office/drawing/2016/ink" xmlns:cx8="http://schemas.microsoft.com/office/drawing/2016/5/14/chartex" xmlns:cx7="http://schemas.microsoft.com/office/drawing/2016/5/13/chartex" xmlns:cx6="http://schemas.microsoft.com/office/drawing/2016/5/12/chartex" xmlns:cx5="http://schemas.microsoft.com/office/drawing/2016/5/11/chartex" xmlns:cx4="http://schemas.microsoft.com/office/drawing/2016/5/10/chartex" xmlns:cx3="http://schemas.microsoft.com/office/drawing/2016/5/9/chartex" xmlns:cx2="http://schemas.microsoft.com/office/drawing/2015/10/21/chartex" xmlns:cx1="http://schemas.microsoft.com/office/drawing/2015/9/8/chartex" xmlns:cx="http://schemas.microsoft.com/office/drawing/2014/chartex">
             <w:pict>
               <v:rect w14:anchorId="560A8D94" id="Retângulo 2" o:spid="_x0000_s1027" style="position:absolute;left:0;text-align:left;margin-left:6in;margin-top:-56pt;width:44.25pt;height:25.5pt;z-index:251659264;visibility:visible;mso-wrap-style:square;mso-wrap-distance-left:9pt;mso-wrap-distance-top:0;mso-wrap-distance-right:9pt;mso-wrap-distance-bottom:0;mso-position-horizontal:absolute;mso-position-horizontal-relative:text;mso-position-vertical:absolute;mso-position-vertical-relative:text;v-text-anchor:middle" o:gfxdata="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" stroked="f">
                 <v:textbox inset="2.53958mm,2.53958mm,2.53958mm,2.53958mm">
@@ -1037,7 +1017,7 @@
               </wp:anchor>
             </w:drawing>
           </mc:Choice>
-          <mc:Fallback>
+          <mc:Fallback xmlns:w16se="http://schemas.microsoft.com/office/word/2015/wordml/symex" xmlns:w16cid="http://schemas.microsoft.com/office/word/2016/wordml/cid" xmlns:am3d="http://schemas.microsoft.com/office/drawing/2017/model3d" xmlns:aink="http://schemas.microsoft.com/office/drawing/2016/ink" xmlns:cx8="http://schemas.microsoft.com/office/drawing/2016/5/14/chartex" xmlns:cx7="http://schemas.microsoft.com/office/drawing/2016/5/13/chartex" xmlns:cx6="http://schemas.microsoft.com/office/drawing/2016/5/12/chartex" xmlns:cx5="http://schemas.microsoft.com/office/drawing/2016/5/11/chartex" xmlns:cx4="http://schemas.microsoft.com/office/drawing/2016/5/10/chartex" xmlns:cx3="http://schemas.microsoft.com/office/drawing/2016/5/9/chartex" xmlns:cx2="http://schemas.microsoft.com/office/drawing/2015/10/21/chartex" xmlns:cx1="http://schemas.microsoft.com/office/drawing/2015/9/8/chartex" xmlns:cx="http://schemas.microsoft.com/office/drawing/2014/chartex">
             <w:pict>
               <v:rect w14:anchorId="356BCA6E" id="Retângulo 1" o:spid="_x0000_s1028" style="position:absolute;left:0;text-align:left;margin-left:6in;margin-top:-56pt;width:44.25pt;height:25.5pt;z-index:251660288;visibility:visible;mso-wrap-style:square;mso-wrap-distance-left:9pt;mso-wrap-distance-top:0;mso-wrap-distance-right:9pt;mso-wrap-distance-bottom:0;mso-position-horizontal:absolute;mso-position-horizontal-relative:text;mso-position-vertical:absolute;mso-position-vertical-relative:text;v-text-anchor:middle" o:gfxdata="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" stroked="f">
                 <v:textbox inset="2.53958mm,2.53958mm,2.53958mm,2.53958mm">
@@ -1599,10 +1579,7 @@
       </w:r>
       <w:proofErr w:type="spellEnd"/>
       <w:r>
-        <w:t xml:space="preserve"> Software, que é uma divisão da IBM. Não se trata de um método prescritivo concreto, mas um conjunto ada</w:t>
-      </w:r>
-      <w:r>
-        <w:t xml:space="preserve">ptável de conceitos, que podem ser seletivamente adotados por uma equipe de desenvolvimento, conforme suas necessidades. RUP é uma implementação de marca registrada do Processo Unificado proposto, que é mais genérico. UP, </w:t>
+        <w:t xml:space="preserve"> Software, que é uma divisão da IBM. Não se trata de um método prescritivo concreto, mas um conjunto adaptável de conceitos, que podem ser seletivamente adotados por uma equipe de desenvolvimento, conforme suas necessidades. RUP é uma implementação de marca registrada do Processo Unificado proposto, que é mais genérico. UP, </w:t>
       </w:r>
       <w:proofErr w:type="spellStart"/>
       <w:r>
@@ -1627,10 +1604,7 @@
       </w:r>
       <w:proofErr w:type="spellEnd"/>
       <w:r>
-        <w:t>, pode, ocasionalme</w:t>
-      </w:r>
-      <w:r>
-        <w:t>nte, ser usado no lugar de RUP para de evitar a infração de direitos autorais da IBM.</w:t>
+        <w:t>, pode, ocasionalmente, ser usado no lugar de RUP para de evitar a infração de direitos autorais da IBM.</w:t>
       </w:r>
     </w:p>
     <w:p>
@@ -1650,18 +1624,7 @@
       </w:r>
       <w:proofErr w:type="spellEnd"/>
       <w:r>
-        <w:t xml:space="preserve"> Software incorporou diversos elementos ao RUP, </w:t>
-      </w:r>
-      <w:proofErr w:type="gramStart"/>
-      <w:r>
-        <w:t>a</w:t>
-      </w:r>
-      <w:proofErr w:type="gramEnd"/>
-      <w:r>
-        <w:t xml:space="preserve"> medida que foi adquirindo outras empresas. Entre 2000 e 2003, mudanças foram introduzida</w:t>
-      </w:r>
-      <w:r>
-        <w:t xml:space="preserve">s para permitir a adaptação do método com base em necessidades práticas, encontradas pelas equipes durante o uso da metodologia. Por exemplo, foram introduzidos conceitos e técnicas de metodologias como XP (Extreme </w:t>
+        <w:t xml:space="preserve"> Software incorporou diversos elementos ao RUP, a medida que foi adquirindo outras empresas. Entre 2000 e 2003, mudanças foram introduzidas para permitir a adaptação do método com base em necessidades práticas, encontradas pelas equipes durante o uso da metodologia. Por exemplo, foram introduzidos conceitos e técnicas de metodologias como XP (Extreme </w:t>
       </w:r>
       <w:proofErr w:type="spellStart"/>
       <w:r>
@@ -1669,10 +1632,7 @@
       </w:r>
       <w:proofErr w:type="spellEnd"/>
       <w:r>
-        <w:t>), entre outras, que coletivam</w:t>
-      </w:r>
-      <w:r>
-        <w:t xml:space="preserve">ente seriam chamadas de metodologias Ágil. Entre as novas ideias que foram acrescentadas ao RUP, figura o chamado TDD, ou Test </w:t>
+        <w:t xml:space="preserve">), entre outras, que coletivamente seriam chamadas de metodologias Ágil. Entre as novas ideias que foram acrescentadas ao RUP, figura o chamado TDD, ou Test </w:t>
       </w:r>
       <w:proofErr w:type="spellStart"/>
       <w:r>
@@ -1688,10 +1648,7 @@
       </w:r>
       <w:proofErr w:type="spellEnd"/>
       <w:r>
-        <w:t>, que dá mais destaque ao teste, não apenas para verificar a implementação correta de uma unidade de código, ma</w:t>
-      </w:r>
-      <w:r>
-        <w:t>s também para ajudar a equipe a definir com precisão determinística o que se espera de cada unidade.</w:t>
+        <w:t>, que dá mais destaque ao teste, não apenas para verificar a implementação correta de uma unidade de código, mas também para ajudar a equipe a definir com precisão determinística o que se espera de cada unidade.</w:t>
       </w:r>
     </w:p>
     <w:p>
@@ -1727,6 +1684,86 @@
         <w:t>xx</w:t>
       </w:r>
       <w:proofErr w:type="spellEnd"/>
+    </w:p>
+    <w:p>
+      <w:pPr>
+        <w:tabs>
+          <w:tab w:val="right" w:pos="9072"/>
+        </w:tabs>
+        <w:spacing w:line="360" w:lineRule="auto"/>
+      </w:pPr>
+    </w:p>
+    <w:p>
+      <w:pPr>
+        <w:tabs>
+          <w:tab w:val="right" w:pos="9072"/>
+        </w:tabs>
+        <w:spacing w:line="360" w:lineRule="auto"/>
+      </w:pPr>
+      <w:r>
+        <w:t xml:space="preserve">AUP – </w:t>
+      </w:r>
+      <w:proofErr w:type="spellStart"/>
+      <w:r>
+        <w:t>Agile</w:t>
+      </w:r>
+      <w:proofErr w:type="spellEnd"/>
+      <w:r>
+        <w:t xml:space="preserve"> </w:t>
+      </w:r>
+      <w:proofErr w:type="spellStart"/>
+      <w:r>
+        <w:t>Unified</w:t>
+      </w:r>
+      <w:proofErr w:type="spellEnd"/>
+      <w:r>
+        <w:t xml:space="preserve"> </w:t>
+      </w:r>
+      <w:proofErr w:type="spellStart"/>
+      <w:r>
+        <w:t>Process</w:t>
+      </w:r>
+      <w:proofErr w:type="spellEnd"/>
+      <w:r>
+        <w:t xml:space="preserve"> – é uma versão simplificada do RUP desenvolvida por Scott </w:t>
+      </w:r>
+      <w:proofErr w:type="spellStart"/>
+      <w:r>
+        <w:t>Ambler</w:t>
+      </w:r>
+      <w:proofErr w:type="spellEnd"/>
+      <w:r>
+        <w:t>, considerando técnicas e conceitos ágeis utilizando técnicas de desenvolvimento orientado a testes (TDD) onde o ciclo de desenvolvimento é mais curto e os requisitos são transformados em casos de teste</w:t>
+      </w:r>
+      <w:r>
+        <w:t>, sendo assim, em vez de entregar o software de uma vez, são liberadas pequenas partes</w:t>
+      </w:r>
+      <w:r>
+        <w:t>, o AUP utiliza também de modelagem ágil (AM) já que o ciclo é mais curto, a modelagem ágil permite um ambiente com possíveis rápidas mudanças.</w:t>
+      </w:r>
+      <w:r>
+        <w:t xml:space="preserve"> No AUP as etapas de (implementação, teste e implantação)</w:t>
+      </w:r>
+      <w:r>
+        <w:t xml:space="preserve"> ocorrem partindo da segunda etapa, já na AUP estas são as três últimas etapas, sendo assim, RUP é uma metodologia mais </w:t>
+      </w:r>
+      <w:r>
+        <w:lastRenderedPageBreak/>
+        <w:t>estática (</w:t>
+      </w:r>
+      <w:proofErr w:type="spellStart"/>
+      <w:r>
+        <w:t>sequêncial</w:t>
+      </w:r>
+      <w:proofErr w:type="spellEnd"/>
+      <w:r>
+        <w:t>), já que a documentação precede o sistema, não havendo muitas alterações nas etapas</w:t>
+      </w:r>
+      <w:r>
+        <w:t xml:space="preserve"> finais.</w:t>
+      </w:r>
+      <w:bookmarkStart w:id="1" w:name="_GoBack"/>
+      <w:bookmarkEnd w:id="1"/>
     </w:p>
     <w:p>
       <w:pPr>
@@ -1806,10 +1843,7 @@
         <w:jc w:val="both"/>
       </w:pPr>
       <w:r>
-        <w:t>A sigla UML significa Linguagem de Modelagem Unificada utilizada para representar um sistema de forma padronizada. Não sendo uma metodologia, a UML tem como objetivos a especificação, documentação e estruturação por meio de diagramas representando o sistem</w:t>
-      </w:r>
-      <w:r>
-        <w:t>a como um todo.</w:t>
+        <w:t>A sigla UML significa Linguagem de Modelagem Unificada utilizada para representar um sistema de forma padronizada. Não sendo uma metodologia, a UML tem como objetivos a especificação, documentação e estruturação por meio de diagramas representando o sistema como um todo.</w:t>
       </w:r>
     </w:p>
     <w:p>
@@ -1839,7 +1873,6 @@
       <w:bookmarkStart w:id="2" w:name="_62csuapmi6s7" w:colFirst="0" w:colLast="0"/>
       <w:bookmarkEnd w:id="2"/>
       <w:r>
-        <w:lastRenderedPageBreak/>
         <w:t>Diagramas estruturais</w:t>
       </w:r>
     </w:p>
@@ -1940,10 +1973,7 @@
         <w:jc w:val="both"/>
       </w:pPr>
       <w:r>
-        <w:t xml:space="preserve">O Diagrama de Classes é utilizado </w:t>
-      </w:r>
-      <w:r>
-        <w:t>para fazer a representação de estruturas de classes de negócio, interfaces e outros sistemas e classes de controle.</w:t>
+        <w:t>O Diagrama de Classes é utilizado para fazer a representação de estruturas de classes de negócio, interfaces e outros sistemas e classes de controle.</w:t>
       </w:r>
     </w:p>
     <w:p>
@@ -1983,6 +2013,7 @@
         <w:rPr>
           <w:noProof/>
         </w:rPr>
+        <w:lastRenderedPageBreak/>
         <w:drawing>
           <wp:inline distT="114300" distB="114300" distL="114300" distR="114300" wp14:anchorId="62B572C6" wp14:editId="6601144B">
             <wp:extent cx="3971925" cy="3143250"/>
@@ -2069,7 +2100,6 @@
         <w:rPr>
           <w:noProof/>
         </w:rPr>
-        <w:lastRenderedPageBreak/>
         <w:drawing>
           <wp:inline distT="114300" distB="114300" distL="114300" distR="114300" wp14:anchorId="52747B3B" wp14:editId="59A8552F">
             <wp:extent cx="5648325" cy="657225"/>
@@ -2117,10 +2147,7 @@
         <w:jc w:val="both"/>
       </w:pPr>
       <w:r>
-        <w:t>Este diagrama mostra os a</w:t>
-      </w:r>
-      <w:r>
-        <w:t>rtefatos de que os componentes são feitos, como arquivos de código fonte, bibliotecas de programação ou tabelas de bancos de dados.</w:t>
+        <w:t>Este diagrama mostra os artefatos de que os componentes são feitos, como arquivos de código fonte, bibliotecas de programação ou tabelas de bancos de dados.</w:t>
       </w:r>
     </w:p>
     <w:p>
@@ -2206,10 +2233,8 @@
         <w:jc w:val="both"/>
       </w:pPr>
       <w:r>
-        <w:t>O diagrama de implantação, consiste na organização do conjunto de elementos de um</w:t>
-      </w:r>
-      <w:r>
-        <w:t xml:space="preserve"> sistema para a sua execução.</w:t>
+        <w:lastRenderedPageBreak/>
+        <w:t>O diagrama de implantação, consiste na organização do conjunto de elementos de um sistema para a sua execução.</w:t>
       </w:r>
     </w:p>
     <w:p>
@@ -2245,10 +2270,7 @@
         <w:jc w:val="both"/>
       </w:pPr>
       <w:r>
-        <w:t>O diagrama de pacotes tem o objetivo de transformar as classes em pacotes. O critério para definir os pacotes é subjetivo e depende da visão e das necessidades do projetista. Este deve definir uma certa se</w:t>
-      </w:r>
-      <w:r>
-        <w:t>mântica e colocar os elementos similares e que tendem a serem modificados em conjunto num mesmo pacote. Como também, pode-se usar os pacotes para mostrar a arquitetura do sistema.</w:t>
+        <w:t>O diagrama de pacotes tem o objetivo de transformar as classes em pacotes. O critério para definir os pacotes é subjetivo e depende da visão e das necessidades do projetista. Este deve definir uma certa semântica e colocar os elementos similares e que tendem a serem modificados em conjunto num mesmo pacote. Como também, pode-se usar os pacotes para mostrar a arquitetura do sistema.</w:t>
       </w:r>
     </w:p>
     <w:p>
@@ -2271,10 +2293,7 @@
         <w:jc w:val="both"/>
       </w:pPr>
       <w:r>
-        <w:t xml:space="preserve">Utilizado para visualizar, especificar, construir </w:t>
-      </w:r>
-      <w:r>
-        <w:t>e documentar aspectos dinâmicos, ou seja, que se altera, como por exemplo, itens como o fluxo de mensagens.</w:t>
+        <w:t>Utilizado para visualizar, especificar, construir e documentar aspectos dinâmicos, ou seja, que se altera, como por exemplo, itens como o fluxo de mensagens.</w:t>
       </w:r>
     </w:p>
     <w:p>
@@ -2313,7 +2332,6 @@
         <w:rPr>
           <w:noProof/>
         </w:rPr>
-        <w:lastRenderedPageBreak/>
         <w:drawing>
           <wp:inline distT="114300" distB="114300" distL="114300" distR="114300" wp14:anchorId="5B416EF5" wp14:editId="784A8F3B">
             <wp:extent cx="5400675" cy="3562350"/>
@@ -2400,6 +2418,7 @@
         <w:rPr>
           <w:noProof/>
         </w:rPr>
+        <w:lastRenderedPageBreak/>
         <w:drawing>
           <wp:inline distT="114300" distB="114300" distL="114300" distR="114300" wp14:anchorId="5F65CFA8" wp14:editId="5FDC385F">
             <wp:extent cx="5467350" cy="2638425"/>
@@ -2529,7 +2548,6 @@
         <w:rPr>
           <w:noProof/>
         </w:rPr>
-        <w:lastRenderedPageBreak/>
         <w:drawing>
           <wp:inline distT="114300" distB="114300" distL="114300" distR="114300" wp14:anchorId="1E6B7446" wp14:editId="1B585A27">
             <wp:extent cx="3590925" cy="2143125"/>
@@ -2577,10 +2595,7 @@
         <w:jc w:val="both"/>
       </w:pPr>
       <w:r>
-        <w:t>Um d</w:t>
-      </w:r>
-      <w:r>
-        <w:t>iagrama de comunicação é um diagrama de interação que dá ênfase a organização estrutural dos objetos que enviam e recebem mensagens.</w:t>
+        <w:t>Um diagrama de comunicação é um diagrama de interação que dá ênfase a organização estrutural dos objetos que enviam e recebem mensagens.</w:t>
       </w:r>
     </w:p>
     <w:p>
@@ -2616,18 +2631,7 @@
         <w:jc w:val="both"/>
       </w:pPr>
       <w:r>
-        <w:t xml:space="preserve">Mostra uma máquina de estados, que consiste </w:t>
-      </w:r>
-      <w:proofErr w:type="gramStart"/>
-      <w:r>
-        <w:t>de</w:t>
-      </w:r>
-      <w:proofErr w:type="gramEnd"/>
-      <w:r>
-        <w:t xml:space="preserve"> estados, transições, eventos e atividades.</w:t>
-      </w:r>
-      <w:r>
-        <w:t xml:space="preserve"> Use o diagrama de estados para ilustrar a visão dinâmica de um sistema. Esses diagramas são importantes principalmente para fazer a modelagem do comportamento de uma interface, classe ou colaboração.</w:t>
+        <w:t>Mostra uma máquina de estados, que consiste de estados, transições, eventos e atividades. Use o diagrama de estados para ilustrar a visão dinâmica de um sistema. Esses diagramas são importantes principalmente para fazer a modelagem do comportamento de uma interface, classe ou colaboração.</w:t>
       </w:r>
     </w:p>
     <w:p>
@@ -2691,6 +2695,7 @@
         </w:rPr>
       </w:pPr>
       <w:r>
+        <w:lastRenderedPageBreak/>
         <w:fldChar w:fldCharType="begin"/>
       </w:r>
       <w:r>
@@ -2767,14 +2772,7 @@
           <w:smallCaps/>
           <w:color w:val="000000"/>
         </w:rPr>
-        <w:t>......</w:t>
-      </w:r>
-      <w:r>
-        <w:rPr>
-          <w:smallCaps/>
-          <w:color w:val="000000"/>
-        </w:rPr>
-        <w:t xml:space="preserve">.......................................................... </w:t>
+        <w:t xml:space="preserve">................................................................ </w:t>
       </w:r>
       <w:proofErr w:type="spellStart"/>
       <w:r>
@@ -2892,10 +2890,7 @@
         <w:t>3.3</w:t>
       </w:r>
       <w:r>
-        <w:t xml:space="preserve"> SOLUÇÕES ................</w:t>
-      </w:r>
-      <w:r>
-        <w:t xml:space="preserve">..................................................................................... </w:t>
+        <w:t xml:space="preserve"> SOLUÇÕES ..................................................................................................... </w:t>
       </w:r>
       <w:proofErr w:type="spellStart"/>
       <w:r>
@@ -3114,10 +3109,7 @@
         <w:t>4.4</w:t>
       </w:r>
       <w:r>
-        <w:t xml:space="preserve"> DIAGR</w:t>
-      </w:r>
-      <w:r>
-        <w:t xml:space="preserve">AMA DE CASOS DE USO </w:t>
+        <w:t xml:space="preserve"> DIAGRAMA DE CASOS DE USO </w:t>
       </w:r>
       <w:r>
         <w:tab/>
@@ -3215,7 +3207,6 @@
         <w:rPr>
           <w:b/>
         </w:rPr>
-        <w:lastRenderedPageBreak/>
         <w:t>REFERÊNCIAS</w:t>
       </w:r>
       <w:r>
@@ -3725,10 +3716,7 @@
         <w:jc w:val="both"/>
       </w:pPr>
       <w:r>
-        <w:t>A metodologia base será a AUP. Com isso, pretende-</w:t>
-      </w:r>
-      <w:r>
-        <w:t xml:space="preserve">se manter e aplicar a recomendação de basear o desenvolvimento em ciclos curtos, com resultados concretos e tangíveis. Pretende-se também manter em mente os </w:t>
+        <w:t xml:space="preserve">A metodologia base será a AUP. Com isso, pretende-se manter e aplicar a recomendação de basear o desenvolvimento em ciclos curtos, com resultados concretos e tangíveis. Pretende-se também manter em mente os </w:t>
       </w:r>
       <w:r>
         <w:rPr>
@@ -3752,10 +3740,7 @@
       <w:bookmarkEnd w:id="5"/>
       <w:r>
         <w:lastRenderedPageBreak/>
-        <w:t>Nossa maior prioridade é satisfazer o cliente através da entrega c</w:t>
-      </w:r>
-      <w:r>
-        <w:t>ontínua e adiantada de software com valor agregado.</w:t>
+        <w:t>Nossa maior prioridade é satisfazer o cliente através da entrega contínua e adiantada de software com valor agregado.</w:t>
       </w:r>
     </w:p>
     <w:p>
@@ -3783,10 +3768,7 @@
       <w:bookmarkStart w:id="7" w:name="_f8a5kpdym4wz" w:colFirst="0" w:colLast="0"/>
       <w:bookmarkEnd w:id="7"/>
       <w:r>
-        <w:t>Entregar frequentemente software func</w:t>
-      </w:r>
-      <w:r>
-        <w:t>ionando, de poucas semanas a poucos meses, com preferência à menor escala de tempo.</w:t>
+        <w:t>Entregar frequentemente software funcionando, de poucas semanas a poucos meses, com preferência à menor escala de tempo.</w:t>
       </w:r>
     </w:p>
     <w:p>
@@ -3814,10 +3796,7 @@
       <w:bookmarkStart w:id="9" w:name="_2q7iiabvlr2m" w:colFirst="0" w:colLast="0"/>
       <w:bookmarkEnd w:id="9"/>
       <w:r>
-        <w:t xml:space="preserve">Construa projetos em torno de indivíduos motivados. Dê a eles o ambiente e </w:t>
-      </w:r>
-      <w:r>
-        <w:t>o suporte necessário e confie neles para fazer o trabalho.</w:t>
+        <w:t>Construa projetos em torno de indivíduos motivados. Dê a eles o ambiente e o suporte necessário e confie neles para fazer o trabalho.</w:t>
       </w:r>
     </w:p>
     <w:p>
@@ -3859,10 +3838,7 @@
       <w:bookmarkStart w:id="12" w:name="_1rzg60z9ajd7" w:colFirst="0" w:colLast="0"/>
       <w:bookmarkEnd w:id="12"/>
       <w:r>
-        <w:t>Os pr</w:t>
-      </w:r>
-      <w:r>
-        <w:t>ocessos ágeis promovem desenvolvimento sustentável. Os patrocinadores, desenvolvedores e usuários devem ser capazes de manter um ritmo constante indefinidamente.</w:t>
+        <w:t>Os processos ágeis promovem desenvolvimento sustentável. Os patrocinadores, desenvolvedores e usuários devem ser capazes de manter um ritmo constante indefinidamente.</w:t>
       </w:r>
     </w:p>
     <w:p>
@@ -3890,10 +3866,7 @@
       <w:bookmarkStart w:id="14" w:name="_mh97koovuk4x" w:colFirst="0" w:colLast="0"/>
       <w:bookmarkEnd w:id="14"/>
       <w:r>
-        <w:t xml:space="preserve">Simplicidade – a arte </w:t>
-      </w:r>
-      <w:r>
-        <w:t>de maximizar a quantidade de trabalho não realizado – é essencial.</w:t>
+        <w:t>Simplicidade – a arte de maximizar a quantidade de trabalho não realizado – é essencial.</w:t>
       </w:r>
     </w:p>
     <w:p>
@@ -3996,31 +3969,11 @@
       </w:r>
       <w:proofErr w:type="spellEnd"/>
       <w:r>
-        <w:t xml:space="preserve">. Em TDD, </w:t>
-      </w:r>
-      <w:r>
-        <w:t xml:space="preserve">o teste é frequentemente escrito antes daquilo que ele testa. Ao escrever o teste, a equipe frequentemente atravessa perguntas sobre o comportamento da unidade. É útil que essas perguntas sejam respondidas antes de implementar a unidade. O teste é </w:t>
+        <w:t xml:space="preserve">. Em TDD, o teste é frequentemente escrito antes daquilo que ele testa. Ao escrever o teste, a equipe frequentemente atravessa perguntas sobre o comportamento da unidade. É útil que essas perguntas sejam respondidas antes de implementar a unidade. O teste é </w:t>
       </w:r>
       <w:r>
         <w:lastRenderedPageBreak/>
-        <w:t>equivale</w:t>
-      </w:r>
-      <w:r>
-        <w:t>nte a redundância desejada, por exemplo, em engenharia mecânica: se uma bomba de fluido do sistema hidráulico é muito importante e a segurança do operador seria ameaçada em caso de falha daquela peça, acrescenta-se uma segunda bomba. Em engenharia de softw</w:t>
-      </w:r>
-      <w:r>
-        <w:t xml:space="preserve">are, esse tipo de redundância (duplicar o código) é absurda, visto que bugs no código de origem estarão presentes na cópia. Um teste, por sua vez, contempla apenas a interface da unidade lógica (função, </w:t>
-      </w:r>
-      <w:proofErr w:type="gramStart"/>
-      <w:r>
-        <w:t>classe, etc.</w:t>
-      </w:r>
-      <w:proofErr w:type="gramEnd"/>
-      <w:r>
-        <w:t>), mas mantém total independência dos alg</w:t>
-      </w:r>
-      <w:r>
-        <w:t>oritmos usados dentro dela. Assim, avaliamos automaticamente o comportamento da unidade.</w:t>
+        <w:t>equivalente a redundância desejada, por exemplo, em engenharia mecânica: se uma bomba de fluido do sistema hidráulico é muito importante e a segurança do operador seria ameaçada em caso de falha daquela peça, acrescenta-se uma segunda bomba. Em engenharia de software, esse tipo de redundância (duplicar o código) é absurda, visto que bugs no código de origem estarão presentes na cópia. Um teste, por sua vez, contempla apenas a interface da unidade lógica (função, classe, etc.), mas mantém total independência dos algoritmos usados dentro dela. Assim, avaliamos automaticamente o comportamento da unidade.</w:t>
       </w:r>
     </w:p>
     <w:p>
@@ -4064,10 +4017,7 @@
         <w:jc w:val="both"/>
       </w:pPr>
       <w:r>
-        <w:t>Isso sign</w:t>
-      </w:r>
-      <w:r>
-        <w:t>ifica que, ao final de cada ciclo, nós pretendemos poder apresentar novos diagramas, testes e unidades lógicas, assim como refinamentos nos diagramas, testes e unidades lógicas existentes.</w:t>
+        <w:t>Isso significa que, ao final de cada ciclo, nós pretendemos poder apresentar novos diagramas, testes e unidades lógicas, assim como refinamentos nos diagramas, testes e unidades lógicas existentes.</w:t>
       </w:r>
     </w:p>
     <w:p>
@@ -4085,16 +4035,7 @@
         <w:jc w:val="both"/>
       </w:pPr>
       <w:r>
-        <w:t>O cronograma deverá ser elaborado contemplando as 4 fases AUP (conc</w:t>
-      </w:r>
-      <w:r>
-        <w:t>epção, elaboração, construção e transição) 3 vezes. A primeira iteração do conjunto de fases será realizada ao longo do semestre corrente, e deverá ser concluída em meados de junho de 2019. A segunda iteração das 4 fases AUP dirá respeito à disciplina de L</w:t>
-      </w:r>
-      <w:r>
-        <w:t>aboratório de Engenharia de Software, e deverá ser concluída em meados de dezembro de 2019. Naquele período do projeto, uma ênfase especial será dada à fase de construção, dada a natureza da disciplina. Finalmente, ao longo do último semestre do curso, nós</w:t>
-      </w:r>
-      <w:r>
-        <w:t xml:space="preserve"> entraremos em </w:t>
+        <w:t xml:space="preserve">O cronograma deverá ser elaborado contemplando as 4 fases AUP (concepção, elaboração, construção e transição) 3 vezes. A primeira iteração do conjunto de fases será realizada ao longo do semestre corrente, e deverá ser concluída em meados de junho de 2019. A segunda iteração das 4 fases AUP dirá respeito à disciplina de Laboratório de Engenharia de Software, e deverá ser concluída em meados de dezembro de 2019. Naquele período do projeto, uma ênfase especial será dada à fase de construção, dada a natureza da disciplina. Finalmente, ao longo do último semestre do curso, nós entraremos em </w:t>
       </w:r>
       <w:proofErr w:type="gramStart"/>
       <w:r>
@@ -4120,10 +4061,7 @@
         <w:jc w:val="both"/>
       </w:pPr>
       <w:r>
-        <w:t>Neste primeiro período, que já começou, nós pretendemos enfatizar a arquit</w:t>
-      </w:r>
-      <w:r>
-        <w:t xml:space="preserve">etura do sistema, a integração com o </w:t>
+        <w:t xml:space="preserve">Neste primeiro período, que já começou, nós pretendemos enfatizar a arquitetura do sistema, a integração com o </w:t>
       </w:r>
       <w:proofErr w:type="spellStart"/>
       <w:r>
@@ -4164,10 +4102,7 @@
       </w:pPr>
       <w:r>
         <w:lastRenderedPageBreak/>
-        <w:t>Um programa capaz de trocar mensage</w:t>
-      </w:r>
-      <w:r>
-        <w:t>ns remotamente, através do protocolo UDP, usando endereços IPv6;</w:t>
+        <w:t>Um programa capaz de trocar mensagens remotamente, através do protocolo UDP, usando endereços IPv6;</w:t>
       </w:r>
     </w:p>
     <w:p>
@@ -4219,7 +4154,15 @@
       <w:bookmarkStart w:id="17" w:name="_i3e944p096s0" w:colFirst="0" w:colLast="0"/>
       <w:bookmarkEnd w:id="17"/>
       <w:r>
-        <w:t xml:space="preserve">Um programa capaz de efetuar o login na </w:t>
+        <w:t xml:space="preserve">Um programa capaz de efetuar o </w:t>
+      </w:r>
+      <w:proofErr w:type="spellStart"/>
+      <w:r>
+        <w:t>login</w:t>
+      </w:r>
+      <w:proofErr w:type="spellEnd"/>
+      <w:r>
+        <w:t xml:space="preserve"> na </w:t>
       </w:r>
       <w:proofErr w:type="spellStart"/>
       <w:r>
@@ -4251,10 +4194,7 @@
       <w:bookmarkStart w:id="18" w:name="_nfnv0k4xlqiq" w:colFirst="0" w:colLast="0"/>
       <w:bookmarkEnd w:id="18"/>
       <w:r>
-        <w:t>Um p</w:t>
-      </w:r>
-      <w:r>
-        <w:t xml:space="preserve">rograma capaz de baixar conteúdo disponibilizado pela </w:t>
+        <w:t xml:space="preserve">Um programa capaz de baixar conteúdo disponibilizado pela </w:t>
       </w:r>
       <w:proofErr w:type="spellStart"/>
       <w:r>
@@ -4318,10 +4258,7 @@
       <w:bookmarkStart w:id="21" w:name="_zhh1kxscy628" w:colFirst="0" w:colLast="0"/>
       <w:bookmarkEnd w:id="21"/>
       <w:r>
-        <w:t>Um programa capaz de identificar as coordenadas de um ro</w:t>
-      </w:r>
-      <w:r>
-        <w:t>sto em um fluxo de imagens;</w:t>
+        <w:t>Um programa capaz de identificar as coordenadas de um rosto em um fluxo de imagens;</w:t>
       </w:r>
     </w:p>
     <w:p>
@@ -4336,18 +4273,13 @@
       <w:bookmarkStart w:id="22" w:name="_j5mv86aiddw4" w:colFirst="0" w:colLast="0"/>
       <w:bookmarkEnd w:id="22"/>
       <w:r>
-        <w:t xml:space="preserve">Um programa capaz de processar um fluxo de imagens (recortar, transformar em </w:t>
-      </w:r>
-      <w:proofErr w:type="gramStart"/>
-      <w:r>
-        <w:t xml:space="preserve">monocromático, </w:t>
+        <w:t xml:space="preserve">Um programa capaz de processar um fluxo de imagens (recortar, transformar em monocromático, </w:t>
       </w:r>
       <w:proofErr w:type="spellStart"/>
       <w:r>
         <w:t>etc</w:t>
       </w:r>
       <w:proofErr w:type="spellEnd"/>
-      <w:proofErr w:type="gramEnd"/>
       <w:r>
         <w:t>);</w:t>
       </w:r>
@@ -4370,17 +4302,12 @@
         <w:t xml:space="preserve">Obviamente, esses programas deverão ser acompanhados de uma breve documentação que registra o </w:t>
       </w:r>
       <w:proofErr w:type="spellStart"/>
-      <w:proofErr w:type="gramStart"/>
       <w:r>
         <w:t>porque</w:t>
       </w:r>
       <w:proofErr w:type="spellEnd"/>
-      <w:proofErr w:type="gramEnd"/>
-      <w:r>
-        <w:t xml:space="preserve"> de cada demonstrativo, no con</w:t>
-      </w:r>
-      <w:r>
-        <w:t xml:space="preserve">texto do cliente </w:t>
+      <w:r>
+        <w:t xml:space="preserve"> de cada demonstrativo, no contexto do cliente </w:t>
       </w:r>
       <w:proofErr w:type="spellStart"/>
       <w:r>
@@ -4517,11 +4444,6 @@
           <w:color w:val="000000"/>
         </w:rPr>
         <w:tab/>
-      </w:r>
-      <w:r>
-        <w:rPr>
-          <w:color w:val="000000"/>
-        </w:rPr>
         <w:t>Conhecer e aplicar padrões ao processo de software. Mapear modelos de representação. Integrar abordagens organizacionais e tecnológicas.</w:t>
       </w:r>
     </w:p>
@@ -4579,13 +4501,7 @@
           <w:color w:val="000000"/>
         </w:rPr>
         <w:tab/>
-        <w:t>Abordagem de Requisitos Organizacionais com a opção de Análise de Processos Gerenciais (G</w:t>
-      </w:r>
-      <w:r>
-        <w:rPr>
-          <w:color w:val="000000"/>
-        </w:rPr>
-        <w:t>estão por Processos e Gestão de Processos).</w:t>
+        <w:t>Abordagem de Requisitos Organizacionais com a opção de Análise de Processos Gerenciais (Gestão por Processos e Gestão de Processos).</w:t>
       </w:r>
     </w:p>
     <w:p>
@@ -4613,10 +4529,7 @@
       </w:pPr>
       <w:r>
         <w:tab/>
-        <w:t>No projeto do Software, utilizar Diagramas UML aprend</w:t>
-      </w:r>
-      <w:r>
-        <w:t>idos em ES1 e ES2, completando e ampliando essas representações e aplicando o Processo Unificado (RUP) com abordagem Ágil (</w:t>
+        <w:t>No projeto do Software, utilizar Diagramas UML aprendidos em ES1 e ES2, completando e ampliando essas representações e aplicando o Processo Unificado (RUP) com abordagem Ágil (</w:t>
       </w:r>
       <w:proofErr w:type="spellStart"/>
       <w:r>
@@ -5465,13 +5378,7 @@
         <w:rPr>
           <w:color w:val="000000"/>
         </w:rPr>
-        <w:t>Acesso em: 16 de julho de 201</w:t>
-      </w:r>
-      <w:r>
-        <w:rPr>
-          <w:color w:val="000000"/>
-        </w:rPr>
-        <w:t>8</w:t>
+        <w:t>Acesso em: 16 de julho de 2018</w:t>
       </w:r>
     </w:p>
     <w:p/>
@@ -5986,13 +5893,7 @@
         <w:tab/>
       </w:r>
       <w:r>
-        <w:t>O projeto de minha equipe visa aprimorar a experiência do aluno de educação à distância, através de uma ferramenta que maximize a imersão num ambiente de aula. Estimulando sensorialmente a percepção de sutis aspectos da comunicação que, de fato, são signif</w:t>
-      </w:r>
-      <w:r>
-        <w:t>icativos no caso do ensino de idiomas, em especial na educação à distância. A plataforma oferecerá a possibilidade de o aluno ouvir as falas de outros agentes no processo educacional, buscando fazer com que a percepção se dê como se todos estivessem num me</w:t>
-      </w:r>
-      <w:r>
-        <w:t>smo ambiente, com as variações audíveis e visíveis em relação ao espaço e posicionamento dos agentes envolvidos.</w:t>
+        <w:t>O projeto de minha equipe visa aprimorar a experiência do aluno de educação à distância, através de uma ferramenta que maximize a imersão num ambiente de aula. Estimulando sensorialmente a percepção de sutis aspectos da comunicação que, de fato, são significativos no caso do ensino de idiomas, em especial na educação à distância. A plataforma oferecerá a possibilidade de o aluno ouvir as falas de outros agentes no processo educacional, buscando fazer com que a percepção se dê como se todos estivessem num mesmo ambiente, com as variações audíveis e visíveis em relação ao espaço e posicionamento dos agentes envolvidos.</w:t>
       </w:r>
     </w:p>
     <w:p>
@@ -6007,10 +5908,7 @@
       </w:r>
       <w:r>
         <w:tab/>
-        <w:t>A plataforma simulará uma sala de aula no ambiente virtual, com características similares às existentes em ambientes de jogos, de form</w:t>
-      </w:r>
-      <w:r>
-        <w:t>a que o deslocamento dos avatares influencie na intensidade do som recebido pelos usuários, os próprios avatares deverão ser capazes de demonstrar expressões faciais da forma mais fidedigna possível.</w:t>
+        <w:t>A plataforma simulará uma sala de aula no ambiente virtual, com características similares às existentes em ambientes de jogos, de forma que o deslocamento dos avatares influencie na intensidade do som recebido pelos usuários, os próprios avatares deverão ser capazes de demonstrar expressões faciais da forma mais fidedigna possível.</w:t>
       </w:r>
     </w:p>
     <w:p>
@@ -6025,13 +5923,7 @@
       </w:r>
       <w:r>
         <w:tab/>
-        <w:t>Para tanto, serão utilizadas câmeras e microfon</w:t>
-      </w:r>
-      <w:r>
-        <w:t>es pelos usuários, para que possam ser captadas suas expressões faciais e sua capacidade de pronúncia e é aí que está o diferencial do projeto, o foco do projeto está ligado em como se dará a comunicação entre os agentes, abordando questões ligadas à compr</w:t>
-      </w:r>
-      <w:r>
-        <w:t>essão e à um ambiente em três dimensões.</w:t>
+        <w:t>Para tanto, serão utilizadas câmeras e microfones pelos usuários, para que possam ser captadas suas expressões faciais e sua capacidade de pronúncia e é aí que está o diferencial do projeto, o foco do projeto está ligado em como se dará a comunicação entre os agentes, abordando questões ligadas à compressão e à um ambiente em três dimensões.</w:t>
       </w:r>
     </w:p>
     <w:p>
@@ -6057,26 +5949,28 @@
       </w:r>
       <w:r>
         <w:tab/>
-        <w:t xml:space="preserve">A equipe está motivada com a </w:t>
+      </w:r>
+      <w:r>
+        <w:t>A equipe está motivada com a ide</w:t>
+      </w:r>
+      <w:r>
+        <w:t xml:space="preserve">ia de projeto apresentada pelo Pedro Bernardo, tal iniciativa se deu por uma necessidade constatada em seu ambiente de trabalho. Acreditamos que essa plataforma, além de viável, pode se tornar um produto diferenciado em relação aos modelos existentes no mercado como o AVA (usado na </w:t>
       </w:r>
       <w:proofErr w:type="spellStart"/>
       <w:r>
-        <w:t>idéia</w:t>
+        <w:t>Uninter</w:t>
       </w:r>
       <w:proofErr w:type="spellEnd"/>
       <w:r>
-        <w:t xml:space="preserve"> de projeto apresentada pelo Pedro Bernardo, tal iniciativa se deu por uma necessidade constatada em seu ambiente de trabalho. Acreditamos que essa plataforma, a</w:t>
-      </w:r>
-      <w:r>
-        <w:t xml:space="preserve">lém de viável, pode se tornar um produto diferenciado em relação aos modelos existentes no mercado como o AVA (usado na </w:t>
+        <w:t xml:space="preserve">) ou o </w:t>
       </w:r>
       <w:proofErr w:type="spellStart"/>
       <w:r>
-        <w:t>Uninter</w:t>
+        <w:t>BlackBoard</w:t>
       </w:r>
       <w:proofErr w:type="spellEnd"/>
       <w:r>
-        <w:t xml:space="preserve">) ou o BlackBoard (usado na Universidade Cruzeiro do Sul e na </w:t>
+        <w:t xml:space="preserve"> (usado na Universidade Cruzeiro do Sul e na </w:t>
       </w:r>
       <w:proofErr w:type="spellStart"/>
       <w:r>
@@ -6084,10 +5978,7 @@
       </w:r>
       <w:proofErr w:type="spellEnd"/>
       <w:r>
-        <w:t>). Tal produto além de vendável, pode oferecer uma experiênci</w:t>
-      </w:r>
-      <w:r>
-        <w:t xml:space="preserve">a mais intensa, </w:t>
+        <w:t xml:space="preserve">). Tal produto além de vendável, pode oferecer uma experiência mais intensa, </w:t>
       </w:r>
       <w:r>
         <w:lastRenderedPageBreak/>
@@ -6117,17 +6008,7 @@
       </w:r>
       <w:r>
         <w:tab/>
-      </w:r>
-      <w:r>
-        <w:t xml:space="preserve">O escopo do projeto é muito abrangente, ao longo do desenvolvimento deveremos estipular diversas etapas de conquistas e nos tornaremos analistas capazes de mensurar os desafios </w:t>
-      </w:r>
-      <w:proofErr w:type="gramStart"/>
-      <w:r>
-        <w:t>à</w:t>
-      </w:r>
-      <w:proofErr w:type="gramEnd"/>
-      <w:r>
-        <w:t xml:space="preserve"> serem enfrentados.</w:t>
+        <w:t>O escopo do projeto é muito abrangente, ao longo do desenvolvimento deveremos estipular diversas etapas de conquistas e nos tornaremos analistas capazes de mensurar os desafios à serem enfrentados.</w:t>
       </w:r>
     </w:p>
     <w:p>
@@ -6142,10 +6023,10 @@
       </w:r>
       <w:r>
         <w:tab/>
-        <w:t xml:space="preserve">Dada a abrangência, cada membro buscará oferecer </w:t>
-      </w:r>
-      <w:r>
-        <w:t xml:space="preserve">suporte aos demais, porém, cada qual buscará agir conforme seus diferenciais. Temos no Bernardo, um dos programadores da equipe, no </w:t>
+        <w:t>Dada a abrangência, cada membro buscará oferecer suporte aos demais, porém, cada qual buscará agir conforme seus diferenciais. Temos no Bernardo, u</w:t>
+      </w:r>
+      <w:r>
+        <w:t xml:space="preserve">m dos programadores da equipe, </w:t>
       </w:r>
       <w:proofErr w:type="spellStart"/>
       <w:r>
@@ -6153,10 +6034,7 @@
       </w:r>
       <w:proofErr w:type="spellEnd"/>
       <w:r>
-        <w:t xml:space="preserve"> a capacidade e experiência no desenvolvimento de interfaces, eu, Vítor, buscarei atuar com a documentação de cada et</w:t>
-      </w:r>
-      <w:r>
-        <w:t>apa do projeto.</w:t>
+        <w:t xml:space="preserve"> a capacidade e experiência no desenvolvimento de interfaces, eu, Vítor, buscarei atuar com a documentação de cada etapa do projeto.</w:t>
       </w:r>
     </w:p>
     <w:p>
@@ -6204,14 +6082,17 @@
         <w:widowControl/>
         <w:spacing w:after="200" w:line="276" w:lineRule="auto"/>
         <w:jc w:val="both"/>
-      </w:pPr>
-      <w:hyperlink r:id="rId21">
+        <w:rPr>
+          <w:color w:val="1155CC"/>
+          <w:u w:val="single"/>
+        </w:rPr>
+      </w:pPr>
+      <w:hyperlink r:id="rId21" w:history="1">
         <w:r>
           <w:rPr>
-            <w:color w:val="1155CC"/>
-            <w:u w:val="single"/>
+            <w:rStyle w:val="Hyperlink"/>
           </w:rPr>
-          <w:t>https://en.wikipedia.org/wiki/Agile_Unified_Process</w:t>
+          <w:t>http://www.ambysoft.com/unifiedprocess/agileUP.html</w:t>
         </w:r>
       </w:hyperlink>
     </w:p>
@@ -6249,7 +6130,7 @@
 </file>
 
 <file path=word/endnotes.xml><?xml version="1.0" encoding="utf-8"?>
-<w:endnotes xmlns:wpc="http://schemas.microsoft.com/office/word/2010/wordprocessingCanvas" xmlns:cx="http://schemas.microsoft.com/office/drawing/2014/chartex" xmlns:cx1="http://schemas.microsoft.com/office/drawing/2015/9/8/chartex" xmlns:cx2="http://schemas.microsoft.com/office/drawing/2015/10/21/chartex" xmlns:cx3="http://schemas.microsoft.com/office/drawing/2016/5/9/chartex" xmlns:cx4="http://schemas.microsoft.com/office/drawing/2016/5/10/chartex" xmlns:cx5="http://schemas.microsoft.com/office/drawing/2016/5/11/chartex" xmlns:cx6="http://schemas.microsoft.com/office/drawing/2016/5/12/chartex" xmlns:cx7="http://schemas.microsoft.com/office/drawing/2016/5/13/chartex" xmlns:cx8="http://schemas.microsoft.com/office/drawing/2016/5/14/chartex" xmlns:mc="http://schemas.openxmlformats.org/markup-compatibility/2006" xmlns:aink="http://schemas.microsoft.com/office/drawing/2016/ink" xmlns:am3d="http://schemas.microsoft.com/office/drawing/2017/model3d" xmlns:o="urn:schemas-microsoft-com:office:office" xmlns:r="http://schemas.openxmlformats.org/officeDocument/2006/relationships" xmlns:m="http://schemas.openxmlformats.org/officeDocument/2006/math" xmlns:v="urn:schemas-microsoft-com:vml" xmlns:wp14="http://schemas.microsoft.com/office/word/2010/wordprocessingDrawing" xmlns:wp="http://schemas.openxmlformats.org/drawingml/2006/wordprocessingDrawing" xmlns:w10="urn:schemas-microsoft-com:office:word" xmlns:w="http://schemas.openxmlformats.org/wordprocessingml/2006/main" xmlns:w14="http://schemas.microsoft.com/office/word/2010/wordml" xmlns:w15="http://schemas.microsoft.com/office/word/2012/wordml" xmlns:w16cid="http://schemas.microsoft.com/office/word/2016/wordml/cid" xmlns:w16se="http://schemas.microsoft.com/office/word/2015/wordml/symex" xmlns:wpg="http://schemas.microsoft.com/office/word/2010/wordprocessingGroup" xmlns:wpi="http://schemas.microsoft.com/office/word/2010/wordprocessingInk" xmlns:wne="http://schemas.microsoft.com/office/word/2006/wordml" xmlns:wps="http://schemas.microsoft.com/office/word/2010/wordprocessingShape" mc:Ignorable="w14 w15 w16se w16cid wp14">
+<w:endnotes xmlns:wpc="http://schemas.microsoft.com/office/word/2010/wordprocessingCanvas" xmlns:mc="http://schemas.openxmlformats.org/markup-compatibility/2006" xmlns:o="urn:schemas-microsoft-com:office:office" xmlns:r="http://schemas.openxmlformats.org/officeDocument/2006/relationships" xmlns:m="http://schemas.openxmlformats.org/officeDocument/2006/math" xmlns:v="urn:schemas-microsoft-com:vml" xmlns:wp14="http://schemas.microsoft.com/office/word/2010/wordprocessingDrawing" xmlns:wp="http://schemas.openxmlformats.org/drawingml/2006/wordprocessingDrawing" xmlns:w10="urn:schemas-microsoft-com:office:word" xmlns:w="http://schemas.openxmlformats.org/wordprocessingml/2006/main" xmlns:w14="http://schemas.microsoft.com/office/word/2010/wordml" xmlns:w15="http://schemas.microsoft.com/office/word/2012/wordml" xmlns:wpg="http://schemas.microsoft.com/office/word/2010/wordprocessingGroup" xmlns:wpi="http://schemas.microsoft.com/office/word/2010/wordprocessingInk" xmlns:wne="http://schemas.microsoft.com/office/word/2006/wordml" xmlns:wps="http://schemas.microsoft.com/office/word/2010/wordprocessingShape" mc:Ignorable="w14 w15 wp14">
   <w:endnote w:type="separator" w:id="-1">
     <w:p>
       <w:r>
@@ -6268,7 +6149,7 @@
 </file>
 
 <file path=word/footer1.xml><?xml version="1.0" encoding="utf-8"?>
-<w:ftr xmlns:wpc="http://schemas.microsoft.com/office/word/2010/wordprocessingCanvas" xmlns:cx="http://schemas.microsoft.com/office/drawing/2014/chartex" xmlns:cx1="http://schemas.microsoft.com/office/drawing/2015/9/8/chartex" xmlns:cx2="http://schemas.microsoft.com/office/drawing/2015/10/21/chartex" xmlns:cx3="http://schemas.microsoft.com/office/drawing/2016/5/9/chartex" xmlns:cx4="http://schemas.microsoft.com/office/drawing/2016/5/10/chartex" xmlns:cx5="http://schemas.microsoft.com/office/drawing/2016/5/11/chartex" xmlns:cx6="http://schemas.microsoft.com/office/drawing/2016/5/12/chartex" xmlns:cx7="http://schemas.microsoft.com/office/drawing/2016/5/13/chartex" xmlns:cx8="http://schemas.microsoft.com/office/drawing/2016/5/14/chartex" xmlns:mc="http://schemas.openxmlformats.org/markup-compatibility/2006" xmlns:aink="http://schemas.microsoft.com/office/drawing/2016/ink" xmlns:am3d="http://schemas.microsoft.com/office/drawing/2017/model3d" xmlns:o="urn:schemas-microsoft-com:office:office" xmlns:r="http://schemas.openxmlformats.org/officeDocument/2006/relationships" xmlns:m="http://schemas.openxmlformats.org/officeDocument/2006/math" xmlns:v="urn:schemas-microsoft-com:vml" xmlns:wp14="http://schemas.microsoft.com/office/word/2010/wordprocessingDrawing" xmlns:wp="http://schemas.openxmlformats.org/drawingml/2006/wordprocessingDrawing" xmlns:w10="urn:schemas-microsoft-com:office:word" xmlns:w="http://schemas.openxmlformats.org/wordprocessingml/2006/main" xmlns:w14="http://schemas.microsoft.com/office/word/2010/wordml" xmlns:w15="http://schemas.microsoft.com/office/word/2012/wordml" xmlns:w16cid="http://schemas.microsoft.com/office/word/2016/wordml/cid" xmlns:w16se="http://schemas.microsoft.com/office/word/2015/wordml/symex" xmlns:wpg="http://schemas.microsoft.com/office/word/2010/wordprocessingGroup" xmlns:wpi="http://schemas.microsoft.com/office/word/2010/wordprocessingInk" xmlns:wne="http://schemas.microsoft.com/office/word/2006/wordml" xmlns:wps="http://schemas.microsoft.com/office/word/2010/wordprocessingShape" mc:Ignorable="w14 w15 w16se w16cid wp14">
+<w:ftr xmlns:wpc="http://schemas.microsoft.com/office/word/2010/wordprocessingCanvas" xmlns:mc="http://schemas.openxmlformats.org/markup-compatibility/2006" xmlns:o="urn:schemas-microsoft-com:office:office" xmlns:r="http://schemas.openxmlformats.org/officeDocument/2006/relationships" xmlns:m="http://schemas.openxmlformats.org/officeDocument/2006/math" xmlns:v="urn:schemas-microsoft-com:vml" xmlns:wp14="http://schemas.microsoft.com/office/word/2010/wordprocessingDrawing" xmlns:wp="http://schemas.openxmlformats.org/drawingml/2006/wordprocessingDrawing" xmlns:w10="urn:schemas-microsoft-com:office:word" xmlns:w="http://schemas.openxmlformats.org/wordprocessingml/2006/main" xmlns:w14="http://schemas.microsoft.com/office/word/2010/wordml" xmlns:w15="http://schemas.microsoft.com/office/word/2012/wordml" xmlns:wpg="http://schemas.microsoft.com/office/word/2010/wordprocessingGroup" xmlns:wpi="http://schemas.microsoft.com/office/word/2010/wordprocessingInk" xmlns:wne="http://schemas.microsoft.com/office/word/2006/wordml" xmlns:wps="http://schemas.microsoft.com/office/word/2010/wordprocessingShape" mc:Ignorable="w14 w15 wp14">
   <w:p>
     <w:pPr>
       <w:pBdr>
@@ -6303,7 +6184,7 @@
 </file>
 
 <file path=word/footnotes.xml><?xml version="1.0" encoding="utf-8"?>
-<w:footnotes xmlns:wpc="http://schemas.microsoft.com/office/word/2010/wordprocessingCanvas" xmlns:cx="http://schemas.microsoft.com/office/drawing/2014/chartex" xmlns:cx1="http://schemas.microsoft.com/office/drawing/2015/9/8/chartex" xmlns:cx2="http://schemas.microsoft.com/office/drawing/2015/10/21/chartex" xmlns:cx3="http://schemas.microsoft.com/office/drawing/2016/5/9/chartex" xmlns:cx4="http://schemas.microsoft.com/office/drawing/2016/5/10/chartex" xmlns:cx5="http://schemas.microsoft.com/office/drawing/2016/5/11/chartex" xmlns:cx6="http://schemas.microsoft.com/office/drawing/2016/5/12/chartex" xmlns:cx7="http://schemas.microsoft.com/office/drawing/2016/5/13/chartex" xmlns:cx8="http://schemas.microsoft.com/office/drawing/2016/5/14/chartex" xmlns:mc="http://schemas.openxmlformats.org/markup-compatibility/2006" xmlns:aink="http://schemas.microsoft.com/office/drawing/2016/ink" xmlns:am3d="http://schemas.microsoft.com/office/drawing/2017/model3d" xmlns:o="urn:schemas-microsoft-com:office:office" xmlns:r="http://schemas.openxmlformats.org/officeDocument/2006/relationships" xmlns:m="http://schemas.openxmlformats.org/officeDocument/2006/math" xmlns:v="urn:schemas-microsoft-com:vml" xmlns:wp14="http://schemas.microsoft.com/office/word/2010/wordprocessingDrawing" xmlns:wp="http://schemas.openxmlformats.org/drawingml/2006/wordprocessingDrawing" xmlns:w10="urn:schemas-microsoft-com:office:word" xmlns:w="http://schemas.openxmlformats.org/wordprocessingml/2006/main" xmlns:w14="http://schemas.microsoft.com/office/word/2010/wordml" xmlns:w15="http://schemas.microsoft.com/office/word/2012/wordml" xmlns:w16cid="http://schemas.microsoft.com/office/word/2016/wordml/cid" xmlns:w16se="http://schemas.microsoft.com/office/word/2015/wordml/symex" xmlns:wpg="http://schemas.microsoft.com/office/word/2010/wordprocessingGroup" xmlns:wpi="http://schemas.microsoft.com/office/word/2010/wordprocessingInk" xmlns:wne="http://schemas.microsoft.com/office/word/2006/wordml" xmlns:wps="http://schemas.microsoft.com/office/word/2010/wordprocessingShape" mc:Ignorable="w14 w15 w16se w16cid wp14">
+<w:footnotes xmlns:wpc="http://schemas.microsoft.com/office/word/2010/wordprocessingCanvas" xmlns:mc="http://schemas.openxmlformats.org/markup-compatibility/2006" xmlns:o="urn:schemas-microsoft-com:office:office" xmlns:r="http://schemas.openxmlformats.org/officeDocument/2006/relationships" xmlns:m="http://schemas.openxmlformats.org/officeDocument/2006/math" xmlns:v="urn:schemas-microsoft-com:vml" xmlns:wp14="http://schemas.microsoft.com/office/word/2010/wordprocessingDrawing" xmlns:wp="http://schemas.openxmlformats.org/drawingml/2006/wordprocessingDrawing" xmlns:w10="urn:schemas-microsoft-com:office:word" xmlns:w="http://schemas.openxmlformats.org/wordprocessingml/2006/main" xmlns:w14="http://schemas.microsoft.com/office/word/2010/wordml" xmlns:w15="http://schemas.microsoft.com/office/word/2012/wordml" xmlns:wpg="http://schemas.microsoft.com/office/word/2010/wordprocessingGroup" xmlns:wpi="http://schemas.microsoft.com/office/word/2010/wordprocessingInk" xmlns:wne="http://schemas.microsoft.com/office/word/2006/wordml" xmlns:wps="http://schemas.microsoft.com/office/word/2010/wordprocessingShape" mc:Ignorable="w14 w15 wp14">
   <w:footnote w:type="separator" w:id="-1">
     <w:p>
       <w:r>
@@ -6322,7 +6203,7 @@
 </file>
 
 <file path=word/header1.xml><?xml version="1.0" encoding="utf-8"?>
-<w:hdr xmlns:wpc="http://schemas.microsoft.com/office/word/2010/wordprocessingCanvas" xmlns:cx="http://schemas.microsoft.com/office/drawing/2014/chartex" xmlns:cx1="http://schemas.microsoft.com/office/drawing/2015/9/8/chartex" xmlns:cx2="http://schemas.microsoft.com/office/drawing/2015/10/21/chartex" xmlns:cx3="http://schemas.microsoft.com/office/drawing/2016/5/9/chartex" xmlns:cx4="http://schemas.microsoft.com/office/drawing/2016/5/10/chartex" xmlns:cx5="http://schemas.microsoft.com/office/drawing/2016/5/11/chartex" xmlns:cx6="http://schemas.microsoft.com/office/drawing/2016/5/12/chartex" xmlns:cx7="http://schemas.microsoft.com/office/drawing/2016/5/13/chartex" xmlns:cx8="http://schemas.microsoft.com/office/drawing/2016/5/14/chartex" xmlns:mc="http://schemas.openxmlformats.org/markup-compatibility/2006" xmlns:aink="http://schemas.microsoft.com/office/drawing/2016/ink" xmlns:am3d="http://schemas.microsoft.com/office/drawing/2017/model3d" xmlns:o="urn:schemas-microsoft-com:office:office" xmlns:r="http://schemas.openxmlformats.org/officeDocument/2006/relationships" xmlns:m="http://schemas.openxmlformats.org/officeDocument/2006/math" xmlns:v="urn:schemas-microsoft-com:vml" xmlns:wp14="http://schemas.microsoft.com/office/word/2010/wordprocessingDrawing" xmlns:wp="http://schemas.openxmlformats.org/drawingml/2006/wordprocessingDrawing" xmlns:w10="urn:schemas-microsoft-com:office:word" xmlns:w="http://schemas.openxmlformats.org/wordprocessingml/2006/main" xmlns:w14="http://schemas.microsoft.com/office/word/2010/wordml" xmlns:w15="http://schemas.microsoft.com/office/word/2012/wordml" xmlns:w16cid="http://schemas.microsoft.com/office/word/2016/wordml/cid" xmlns:w16se="http://schemas.microsoft.com/office/word/2015/wordml/symex" xmlns:wpg="http://schemas.microsoft.com/office/word/2010/wordprocessingGroup" xmlns:wpi="http://schemas.microsoft.com/office/word/2010/wordprocessingInk" xmlns:wne="http://schemas.microsoft.com/office/word/2006/wordml" xmlns:wps="http://schemas.microsoft.com/office/word/2010/wordprocessingShape" mc:Ignorable="w14 w15 w16se w16cid wp14">
+<w:hdr xmlns:wpc="http://schemas.microsoft.com/office/word/2010/wordprocessingCanvas" xmlns:mc="http://schemas.openxmlformats.org/markup-compatibility/2006" xmlns:o="urn:schemas-microsoft-com:office:office" xmlns:r="http://schemas.openxmlformats.org/officeDocument/2006/relationships" xmlns:m="http://schemas.openxmlformats.org/officeDocument/2006/math" xmlns:v="urn:schemas-microsoft-com:vml" xmlns:wp14="http://schemas.microsoft.com/office/word/2010/wordprocessingDrawing" xmlns:wp="http://schemas.openxmlformats.org/drawingml/2006/wordprocessingDrawing" xmlns:w10="urn:schemas-microsoft-com:office:word" xmlns:w="http://schemas.openxmlformats.org/wordprocessingml/2006/main" xmlns:w14="http://schemas.microsoft.com/office/word/2010/wordml" xmlns:w15="http://schemas.microsoft.com/office/word/2012/wordml" xmlns:wpg="http://schemas.microsoft.com/office/word/2010/wordprocessingGroup" xmlns:wpi="http://schemas.microsoft.com/office/word/2010/wordprocessingInk" xmlns:wne="http://schemas.microsoft.com/office/word/2006/wordml" xmlns:wps="http://schemas.microsoft.com/office/word/2010/wordprocessingShape" mc:Ignorable="w14 w15 wp14">
   <w:p>
     <w:pPr>
       <w:pBdr>
@@ -6366,7 +6247,7 @@
 </file>
 
 <file path=word/header2.xml><?xml version="1.0" encoding="utf-8"?>
-<w:hdr xmlns:wpc="http://schemas.microsoft.com/office/word/2010/wordprocessingCanvas" xmlns:cx="http://schemas.microsoft.com/office/drawing/2014/chartex" xmlns:cx1="http://schemas.microsoft.com/office/drawing/2015/9/8/chartex" xmlns:cx2="http://schemas.microsoft.com/office/drawing/2015/10/21/chartex" xmlns:cx3="http://schemas.microsoft.com/office/drawing/2016/5/9/chartex" xmlns:cx4="http://schemas.microsoft.com/office/drawing/2016/5/10/chartex" xmlns:cx5="http://schemas.microsoft.com/office/drawing/2016/5/11/chartex" xmlns:cx6="http://schemas.microsoft.com/office/drawing/2016/5/12/chartex" xmlns:cx7="http://schemas.microsoft.com/office/drawing/2016/5/13/chartex" xmlns:cx8="http://schemas.microsoft.com/office/drawing/2016/5/14/chartex" xmlns:mc="http://schemas.openxmlformats.org/markup-compatibility/2006" xmlns:aink="http://schemas.microsoft.com/office/drawing/2016/ink" xmlns:am3d="http://schemas.microsoft.com/office/drawing/2017/model3d" xmlns:o="urn:schemas-microsoft-com:office:office" xmlns:r="http://schemas.openxmlformats.org/officeDocument/2006/relationships" xmlns:m="http://schemas.openxmlformats.org/officeDocument/2006/math" xmlns:v="urn:schemas-microsoft-com:vml" xmlns:wp14="http://schemas.microsoft.com/office/word/2010/wordprocessingDrawing" xmlns:wp="http://schemas.openxmlformats.org/drawingml/2006/wordprocessingDrawing" xmlns:w10="urn:schemas-microsoft-com:office:word" xmlns:w="http://schemas.openxmlformats.org/wordprocessingml/2006/main" xmlns:w14="http://schemas.microsoft.com/office/word/2010/wordml" xmlns:w15="http://schemas.microsoft.com/office/word/2012/wordml" xmlns:w16cid="http://schemas.microsoft.com/office/word/2016/wordml/cid" xmlns:w16se="http://schemas.microsoft.com/office/word/2015/wordml/symex" xmlns:wpg="http://schemas.microsoft.com/office/word/2010/wordprocessingGroup" xmlns:wpi="http://schemas.microsoft.com/office/word/2010/wordprocessingInk" xmlns:wne="http://schemas.microsoft.com/office/word/2006/wordml" xmlns:wps="http://schemas.microsoft.com/office/word/2010/wordprocessingShape" mc:Ignorable="w14 w15 w16se w16cid wp14">
+<w:hdr xmlns:wpc="http://schemas.microsoft.com/office/word/2010/wordprocessingCanvas" xmlns:mc="http://schemas.openxmlformats.org/markup-compatibility/2006" xmlns:o="urn:schemas-microsoft-com:office:office" xmlns:r="http://schemas.openxmlformats.org/officeDocument/2006/relationships" xmlns:m="http://schemas.openxmlformats.org/officeDocument/2006/math" xmlns:v="urn:schemas-microsoft-com:vml" xmlns:wp14="http://schemas.microsoft.com/office/word/2010/wordprocessingDrawing" xmlns:wp="http://schemas.openxmlformats.org/drawingml/2006/wordprocessingDrawing" xmlns:w10="urn:schemas-microsoft-com:office:word" xmlns:w="http://schemas.openxmlformats.org/wordprocessingml/2006/main" xmlns:w14="http://schemas.microsoft.com/office/word/2010/wordml" xmlns:w15="http://schemas.microsoft.com/office/word/2012/wordml" xmlns:wpg="http://schemas.microsoft.com/office/word/2010/wordprocessingGroup" xmlns:wpi="http://schemas.microsoft.com/office/word/2010/wordprocessingInk" xmlns:wne="http://schemas.microsoft.com/office/word/2006/wordml" xmlns:wps="http://schemas.microsoft.com/office/word/2010/wordprocessingShape" mc:Ignorable="w14 w15 wp14">
   <w:p>
     <w:pPr>
       <w:pBdr>
@@ -6448,7 +6329,7 @@
 </file>
 
 <file path=word/numbering.xml><?xml version="1.0" encoding="utf-8"?>
-<w:numbering xmlns:wpc="http://schemas.microsoft.com/office/word/2010/wordprocessingCanvas" xmlns:cx="http://schemas.microsoft.com/office/drawing/2014/chartex" xmlns:cx1="http://schemas.microsoft.com/office/drawing/2015/9/8/chartex" xmlns:cx2="http://schemas.microsoft.com/office/drawing/2015/10/21/chartex" xmlns:cx3="http://schemas.microsoft.com/office/drawing/2016/5/9/chartex" xmlns:cx4="http://schemas.microsoft.com/office/drawing/2016/5/10/chartex" xmlns:cx5="http://schemas.microsoft.com/office/drawing/2016/5/11/chartex" xmlns:cx6="http://schemas.microsoft.com/office/drawing/2016/5/12/chartex" xmlns:cx7="http://schemas.microsoft.com/office/drawing/2016/5/13/chartex" xmlns:cx8="http://schemas.microsoft.com/office/drawing/2016/5/14/chartex" xmlns:mc="http://schemas.openxmlformats.org/markup-compatibility/2006" xmlns:aink="http://schemas.microsoft.com/office/drawing/2016/ink" xmlns:am3d="http://schemas.microsoft.com/office/drawing/2017/model3d" xmlns:o="urn:schemas-microsoft-com:office:office" xmlns:r="http://schemas.openxmlformats.org/officeDocument/2006/relationships" xmlns:m="http://schemas.openxmlformats.org/officeDocument/2006/math" xmlns:v="urn:schemas-microsoft-com:vml" xmlns:wp14="http://schemas.microsoft.com/office/word/2010/wordprocessingDrawing" xmlns:wp="http://schemas.openxmlformats.org/drawingml/2006/wordprocessingDrawing" xmlns:w10="urn:schemas-microsoft-com:office:word" xmlns:w="http://schemas.openxmlformats.org/wordprocessingml/2006/main" xmlns:w14="http://schemas.microsoft.com/office/word/2010/wordml" xmlns:w15="http://schemas.microsoft.com/office/word/2012/wordml" xmlns:w16cid="http://schemas.microsoft.com/office/word/2016/wordml/cid" xmlns:w16se="http://schemas.microsoft.com/office/word/2015/wordml/symex" xmlns:wpg="http://schemas.microsoft.com/office/word/2010/wordprocessingGroup" xmlns:wpi="http://schemas.microsoft.com/office/word/2010/wordprocessingInk" xmlns:wne="http://schemas.microsoft.com/office/word/2006/wordml" xmlns:wps="http://schemas.microsoft.com/office/word/2010/wordprocessingShape" mc:Ignorable="w14 w15 w16se w16cid wp14">
+<w:numbering xmlns:wpc="http://schemas.microsoft.com/office/word/2010/wordprocessingCanvas" xmlns:mc="http://schemas.openxmlformats.org/markup-compatibility/2006" xmlns:o="urn:schemas-microsoft-com:office:office" xmlns:r="http://schemas.openxmlformats.org/officeDocument/2006/relationships" xmlns:m="http://schemas.openxmlformats.org/officeDocument/2006/math" xmlns:v="urn:schemas-microsoft-com:vml" xmlns:wp14="http://schemas.microsoft.com/office/word/2010/wordprocessingDrawing" xmlns:wp="http://schemas.openxmlformats.org/drawingml/2006/wordprocessingDrawing" xmlns:w10="urn:schemas-microsoft-com:office:word" xmlns:w="http://schemas.openxmlformats.org/wordprocessingml/2006/main" xmlns:w14="http://schemas.microsoft.com/office/word/2010/wordml" xmlns:w15="http://schemas.microsoft.com/office/word/2012/wordml" xmlns:wpg="http://schemas.microsoft.com/office/word/2010/wordprocessingGroup" xmlns:wpi="http://schemas.microsoft.com/office/word/2010/wordprocessingInk" xmlns:wne="http://schemas.microsoft.com/office/word/2006/wordml" xmlns:wps="http://schemas.microsoft.com/office/word/2010/wordprocessingShape" mc:Ignorable="w14 w15 wp14">
   <w:abstractNum w:abstractNumId="0" w15:restartNumberingAfterBreak="0">
     <w:nsid w:val="02813872"/>
     <w:multiLevelType w:val="multilevel"/>
@@ -8166,7 +8047,7 @@
 </file>
 
 <file path=word/styles.xml><?xml version="1.0" encoding="utf-8"?>
-<w:styles xmlns:mc="http://schemas.openxmlformats.org/markup-compatibility/2006" xmlns:r="http://schemas.openxmlformats.org/officeDocument/2006/relationships" xmlns:w="http://schemas.openxmlformats.org/wordprocessingml/2006/main" xmlns:w14="http://schemas.microsoft.com/office/word/2010/wordml" xmlns:w15="http://schemas.microsoft.com/office/word/2012/wordml" xmlns:w16cid="http://schemas.microsoft.com/office/word/2016/wordml/cid" xmlns:w16se="http://schemas.microsoft.com/office/word/2015/wordml/symex" mc:Ignorable="w14 w15 w16se w16cid">
+<w:styles xmlns:mc="http://schemas.openxmlformats.org/markup-compatibility/2006" xmlns:r="http://schemas.openxmlformats.org/officeDocument/2006/relationships" xmlns:w="http://schemas.openxmlformats.org/wordprocessingml/2006/main" xmlns:w14="http://schemas.microsoft.com/office/word/2010/wordml" xmlns:w15="http://schemas.microsoft.com/office/word/2012/wordml" mc:Ignorable="w14 w15">
   <w:docDefaults>
     <w:rPrDefault>
       <w:rPr>
@@ -8182,7 +8063,7 @@
       </w:pPr>
     </w:pPrDefault>
   </w:docDefaults>
-  <w:latentStyles w:defLockedState="0" w:defUIPriority="99" w:defSemiHidden="0" w:defUnhideWhenUsed="0" w:defQFormat="0" w:count="376">
+  <w:latentStyles w:defLockedState="0" w:defUIPriority="99" w:defSemiHidden="0" w:defUnhideWhenUsed="0" w:defQFormat="0" w:count="371">
     <w:lsdException w:name="Normal" w:uiPriority="0" w:qFormat="1"/>
     <w:lsdException w:name="heading 1" w:uiPriority="9" w:qFormat="1"/>
     <w:lsdException w:name="heading 2" w:semiHidden="1" w:uiPriority="9" w:unhideWhenUsed="1" w:qFormat="1"/>
@@ -8554,11 +8435,6 @@
     <w:lsdException w:name="List Table 5 Dark Accent 6" w:uiPriority="50"/>
     <w:lsdException w:name="List Table 6 Colorful Accent 6" w:uiPriority="51"/>
     <w:lsdException w:name="List Table 7 Colorful Accent 6" w:uiPriority="52"/>
-    <w:lsdException w:name="Mention" w:semiHidden="1" w:unhideWhenUsed="1"/>
-    <w:lsdException w:name="Smart Hyperlink" w:semiHidden="1" w:unhideWhenUsed="1"/>
-    <w:lsdException w:name="Hashtag" w:semiHidden="1" w:unhideWhenUsed="1"/>
-    <w:lsdException w:name="Unresolved Mention" w:semiHidden="1" w:unhideWhenUsed="1"/>
-    <w:lsdException w:name="Smart Link" w:semiHidden="1" w:unhideWhenUsed="1"/>
   </w:latentStyles>
   <w:style w:type="paragraph" w:default="1" w:styleId="Normal">
     <w:name w:val="Normal"/>
@@ -8771,6 +8647,17 @@
     <w:name w:val="pbnghe"/>
     <w:basedOn w:val="Fontepargpadro"/>
     <w:rsid w:val="00BD7824"/>
+  </w:style>
+  <w:style w:type="character" w:styleId="Hyperlink">
+    <w:name w:val="Hyperlink"/>
+    <w:basedOn w:val="Fontepargpadro"/>
+    <w:uiPriority w:val="99"/>
+    <w:unhideWhenUsed/>
+    <w:rsid w:val="00971462"/>
+    <w:rPr>
+      <w:color w:val="0000FF" w:themeColor="hyperlink"/>
+      <w:u w:val="single"/>
+    </w:rPr>
   </w:style>
 </w:styles>
 </file>

</xml_diff>

<commit_message>
Situação proposta e diagramas
Um rascunho de situação proposta e os diagramas de caso de uso e de classe foram incluídos em ES3_metodologia.docx
</commit_message>
<xml_diff>
--- a/modelling/docs/ES3_metodologia.docx
+++ b/modelling/docs/ES3_metodologia.docx
@@ -2965,16 +2965,7 @@
           <w:i/>
           <w:sz w:val="20"/>
         </w:rPr>
-        <w:t>Allo</w:t>
-      </w:r>
-      <w:bookmarkStart w:id="15" w:name="_GoBack"/>
-      <w:bookmarkEnd w:id="15"/>
-      <w:r>
-        <w:rPr>
-          <w:i/>
-          <w:sz w:val="20"/>
-        </w:rPr>
-        <w:t>y</w:t>
+        <w:t>Alloy</w:t>
       </w:r>
       <w:proofErr w:type="spellEnd"/>
       <w:r>
@@ -2998,8 +2989,8 @@
           <w:sz w:val="20"/>
         </w:rPr>
       </w:pPr>
-      <w:bookmarkStart w:id="16" w:name="_nfnv0k4xlqiq" w:colFirst="0" w:colLast="0"/>
-      <w:bookmarkEnd w:id="16"/>
+      <w:bookmarkStart w:id="15" w:name="_nfnv0k4xlqiq" w:colFirst="0" w:colLast="0"/>
+      <w:bookmarkEnd w:id="15"/>
       <w:r>
         <w:rPr>
           <w:i/>
@@ -3053,8 +3044,8 @@
           <w:sz w:val="20"/>
         </w:rPr>
       </w:pPr>
-      <w:bookmarkStart w:id="17" w:name="_t1c94td33dqi" w:colFirst="0" w:colLast="0"/>
-      <w:bookmarkEnd w:id="17"/>
+      <w:bookmarkStart w:id="16" w:name="_t1c94td33dqi" w:colFirst="0" w:colLast="0"/>
+      <w:bookmarkEnd w:id="16"/>
       <w:r>
         <w:rPr>
           <w:i/>
@@ -3076,8 +3067,8 @@
           <w:sz w:val="20"/>
         </w:rPr>
       </w:pPr>
-      <w:bookmarkStart w:id="18" w:name="_8ldviue8jugn" w:colFirst="0" w:colLast="0"/>
-      <w:bookmarkEnd w:id="18"/>
+      <w:bookmarkStart w:id="17" w:name="_8ldviue8jugn" w:colFirst="0" w:colLast="0"/>
+      <w:bookmarkEnd w:id="17"/>
       <w:r>
         <w:rPr>
           <w:i/>
@@ -3115,8 +3106,8 @@
           <w:sz w:val="20"/>
         </w:rPr>
       </w:pPr>
-      <w:bookmarkStart w:id="19" w:name="_zhh1kxscy628" w:colFirst="0" w:colLast="0"/>
-      <w:bookmarkEnd w:id="19"/>
+      <w:bookmarkStart w:id="18" w:name="_zhh1kxscy628" w:colFirst="0" w:colLast="0"/>
+      <w:bookmarkEnd w:id="18"/>
       <w:r>
         <w:rPr>
           <w:i/>
@@ -3138,8 +3129,8 @@
           <w:sz w:val="20"/>
         </w:rPr>
       </w:pPr>
-      <w:bookmarkStart w:id="20" w:name="_j5mv86aiddw4" w:colFirst="0" w:colLast="0"/>
-      <w:bookmarkEnd w:id="20"/>
+      <w:bookmarkStart w:id="19" w:name="_j5mv86aiddw4" w:colFirst="0" w:colLast="0"/>
+      <w:bookmarkEnd w:id="19"/>
       <w:r>
         <w:rPr>
           <w:i/>
@@ -3832,8 +3823,8 @@
           <w:b/>
         </w:rPr>
       </w:pPr>
-      <w:bookmarkStart w:id="21" w:name="_62csuapmi6s7" w:colFirst="0" w:colLast="0"/>
-      <w:bookmarkEnd w:id="21"/>
+      <w:bookmarkStart w:id="20" w:name="_62csuapmi6s7" w:colFirst="0" w:colLast="0"/>
+      <w:bookmarkEnd w:id="20"/>
       <w:r>
         <w:rPr>
           <w:b/>
@@ -4254,8 +4245,8 @@
           <w:b/>
         </w:rPr>
       </w:pPr>
-      <w:bookmarkStart w:id="22" w:name="_aq2zahzdkqty" w:colFirst="0" w:colLast="0"/>
-      <w:bookmarkEnd w:id="22"/>
+      <w:bookmarkStart w:id="21" w:name="_aq2zahzdkqty" w:colFirst="0" w:colLast="0"/>
+      <w:bookmarkEnd w:id="21"/>
       <w:r>
         <w:rPr>
           <w:b/>
@@ -4743,6 +4734,34 @@
     </w:p>
     <w:p>
       <w:pPr>
+        <w:tabs>
+          <w:tab w:val="right" w:pos="9072"/>
+        </w:tabs>
+        <w:spacing w:line="360" w:lineRule="auto"/>
+      </w:pPr>
+      <w:r>
+        <w:t>A nova concepção do sistema propõe como solução o uso de um ambiente virtual em 3 dimensões</w:t>
+      </w:r>
+      <w:r>
+        <w:t xml:space="preserve"> </w:t>
+      </w:r>
+      <w:proofErr w:type="spellStart"/>
+      <w:r>
+        <w:t>multiplataforma</w:t>
+      </w:r>
+      <w:proofErr w:type="spellEnd"/>
+      <w:r>
+        <w:t>, sendo assim, o ambiente de ensino será simulado possibilitando novas maneiras de interação e</w:t>
+      </w:r>
+      <w:r>
+        <w:t>ntre aluno e professor</w:t>
+      </w:r>
+      <w:r>
+        <w:t xml:space="preserve"> já que dispensa o uso de somente uma ferramenta de transmissão de vídeo e insere o aluno em um ambiente mais interativo permitindo que o aluno explore melhor o conteúdo disponibilizado e aprenda o máximo possível.</w:t>
+      </w:r>
+    </w:p>
+    <w:p>
+      <w:pPr>
         <w:jc w:val="both"/>
       </w:pPr>
     </w:p>
@@ -4849,6 +4868,21 @@
       <w:r>
         <w:t xml:space="preserve"> REQUISITOS FUNCIONAIS</w:t>
       </w:r>
+    </w:p>
+    <w:p>
+      <w:r>
+        <w:br w:type="page"/>
+      </w:r>
+    </w:p>
+    <w:p>
+      <w:pPr>
+        <w:tabs>
+          <w:tab w:val="right" w:pos="9072"/>
+        </w:tabs>
+        <w:spacing w:line="360" w:lineRule="auto"/>
+      </w:pPr>
+      <w:bookmarkStart w:id="22" w:name="_GoBack"/>
+      <w:bookmarkEnd w:id="22"/>
     </w:p>
     <w:p>
       <w:pPr>
@@ -9156,7 +9190,7 @@
 </file>
 
 <file path=customXml/itemProps1.xml><?xml version="1.0" encoding="utf-8"?>
-<ds:datastoreItem xmlns:ds="http://schemas.openxmlformats.org/officeDocument/2006/customXml" ds:itemID="{63490F5D-58CC-4D5F-91F1-68E1261567F7}">
+<ds:datastoreItem xmlns:ds="http://schemas.openxmlformats.org/officeDocument/2006/customXml" ds:itemID="{B2995A3F-76C4-4289-981E-79755A2F6386}">
   <ds:schemaRefs>
     <ds:schemaRef ds:uri="http://schemas.openxmlformats.org/officeDocument/2006/bibliography"/>
   </ds:schemaRefs>

</xml_diff>

<commit_message>
Inclua alterações sobre o template 2
</commit_message>
<xml_diff>
--- a/modelling/docs/ES3_metodologia.docx
+++ b/modelling/docs/ES3_metodologia.docx
@@ -513,7 +513,16 @@
       </w:r>
       <w:proofErr w:type="spellEnd"/>
       <w:r>
-        <w:t xml:space="preserve"> desenvolveu e mantém uma plataforma de ensino e aprendizado de francês baseada em tecnologias web. O objetivo do grupo </w:t>
+        <w:t xml:space="preserve"> desenvolveu e mantém uma plataforma de ensino e aprendizado de francês baseada em tecnologias web. O objetivo </w:t>
+      </w:r>
+      <w:r>
+        <w:t>dos participantes</w:t>
+      </w:r>
+      <w:r>
+        <w:t xml:space="preserve"> </w:t>
+      </w:r>
+      <w:r>
+        <w:t xml:space="preserve">do grupo </w:t>
       </w:r>
       <w:proofErr w:type="spellStart"/>
       <w:r>
@@ -521,7 +530,13 @@
       </w:r>
       <w:proofErr w:type="spellEnd"/>
       <w:r>
-        <w:t xml:space="preserve"> até o final do curso ADS dos participantes é desenvolver um cliente para essa plataforma existente. O cliente vai se chamar </w:t>
+        <w:t xml:space="preserve"> até o final do curso ADS</w:t>
+      </w:r>
+      <w:r>
+        <w:t>,</w:t>
+      </w:r>
+      <w:r>
+        <w:t xml:space="preserve"> é desenvolver um cliente para essa plataforma existente. O cliente vai se chamar </w:t>
       </w:r>
       <w:proofErr w:type="spellStart"/>
       <w:r>
@@ -2013,8 +2028,668 @@
         <w:jc w:val="both"/>
       </w:pPr>
       <w:r>
-        <w:t xml:space="preserve"> Arial 12 com n parágrafos. </w:t>
-      </w:r>
+        <w:t xml:space="preserve">Com o propósito de proporcionar uma experiência de aprendizado à distância mais abrangente, a plataforma do projeto </w:t>
+      </w:r>
+      <w:proofErr w:type="spellStart"/>
+      <w:r>
+        <w:t>AViS</w:t>
+      </w:r>
+      <w:proofErr w:type="spellEnd"/>
+      <w:r>
+        <w:t xml:space="preserve">, busca fornecer aos usuários ferramentas em que os mais diversos aspectos da comunicação possam </w:t>
+      </w:r>
+      <w:r>
+        <w:t xml:space="preserve">ser </w:t>
+      </w:r>
+      <w:r>
+        <w:t>explorados durante a experiência de uso.</w:t>
+      </w:r>
+    </w:p>
+    <w:p>
+      <w:pPr>
+        <w:spacing w:line="360" w:lineRule="auto"/>
+        <w:ind w:firstLine="405"/>
+        <w:jc w:val="both"/>
+      </w:pPr>
+      <w:r>
+        <w:t xml:space="preserve">A comunicação </w:t>
+      </w:r>
+      <w:r>
+        <w:t xml:space="preserve">humana </w:t>
+      </w:r>
+      <w:r>
+        <w:t>natural se dá, não apenas através das palavras ditas e escritas</w:t>
+      </w:r>
+      <w:r>
+        <w:t>.</w:t>
+      </w:r>
+      <w:r>
+        <w:t xml:space="preserve"> </w:t>
+      </w:r>
+      <w:r>
+        <w:t>A</w:t>
+      </w:r>
+      <w:r>
+        <w:t>spectos da linguagem corporal e da entonação complementam este processo entre emissor e receptor</w:t>
+      </w:r>
+      <w:r>
+        <w:t xml:space="preserve">. Assim, oferecer uma ferramenta capaz de abordar, da forma mais abrangente possível tais aspectos no processo de ensino à distância, proverá aos </w:t>
+      </w:r>
+      <w:r>
+        <w:t>usuári</w:t>
+      </w:r>
+      <w:r>
+        <w:t>os, um significativo avanço na qualidade dos estímulos sensoriais, proporcionando que mais das informações oferecidas possam ser absorvidas.</w:t>
+      </w:r>
+    </w:p>
+    <w:p>
+      <w:pPr>
+        <w:spacing w:line="360" w:lineRule="auto"/>
+        <w:ind w:firstLine="405"/>
+        <w:jc w:val="both"/>
+      </w:pPr>
+      <w:r>
+        <w:t xml:space="preserve">Dois objetivos iniciais do projeto </w:t>
+      </w:r>
+      <w:r>
+        <w:t>s</w:t>
+      </w:r>
+      <w:r>
+        <w:t>ão, o</w:t>
+      </w:r>
+      <w:r>
+        <w:t xml:space="preserve">ferecer aos alunos um ambiente virtual </w:t>
+      </w:r>
+      <w:r>
+        <w:t>em que a exp</w:t>
+      </w:r>
+      <w:r>
+        <w:t>eriência de aprendizado aconteça</w:t>
+      </w:r>
+      <w:r>
+        <w:t xml:space="preserve"> como se aluno e professor partilhassem da mesma localização e, oferecer aos professores a possibilidade de receber dos alunos um volume maior de informações para avaliá-los e assim poder aprimorar suas aulas e conteúdo.</w:t>
+      </w:r>
+    </w:p>
+    <w:p>
+      <w:pPr>
+        <w:spacing w:line="360" w:lineRule="auto"/>
+        <w:ind w:firstLine="405"/>
+        <w:jc w:val="both"/>
+      </w:pPr>
+      <w:r>
+        <w:t xml:space="preserve">Como possibilidades a serem implementadas a longo prazo, o projeto </w:t>
+      </w:r>
+      <w:proofErr w:type="spellStart"/>
+      <w:r>
+        <w:t>AViS</w:t>
+      </w:r>
+      <w:proofErr w:type="spellEnd"/>
+      <w:r>
+        <w:t>, poderá se tornar uma p</w:t>
+      </w:r>
+      <w:r>
+        <w:t xml:space="preserve">lataforma </w:t>
+      </w:r>
+      <w:r>
+        <w:t xml:space="preserve">unificada capaz de oferecer suporte ao ensino </w:t>
+      </w:r>
+      <w:r>
+        <w:t xml:space="preserve">de </w:t>
+      </w:r>
+      <w:r>
+        <w:t xml:space="preserve">diversos </w:t>
+      </w:r>
+      <w:r>
+        <w:t>idiomas e de forma universal, compatível com</w:t>
+      </w:r>
+      <w:r>
+        <w:t xml:space="preserve"> todos os principais sistemas operacionais.</w:t>
+      </w:r>
+    </w:p>
+    <w:p>
+      <w:pPr>
+        <w:spacing w:line="360" w:lineRule="auto"/>
+        <w:ind w:firstLine="405"/>
+        <w:jc w:val="both"/>
+      </w:pPr>
+      <w:r>
+        <w:t xml:space="preserve">Em seu desenvolvimento, as etapas a serem percorridas até </w:t>
+      </w:r>
+      <w:r>
+        <w:t>a entrega da primeira versão da plataforma d</w:t>
+      </w:r>
+      <w:r>
+        <w:t xml:space="preserve">o projeto </w:t>
+      </w:r>
+      <w:proofErr w:type="spellStart"/>
+      <w:r>
+        <w:t>AViS</w:t>
+      </w:r>
+      <w:proofErr w:type="spellEnd"/>
+      <w:r>
+        <w:t>:</w:t>
+      </w:r>
+    </w:p>
+    <w:p>
+      <w:pPr>
+        <w:pStyle w:val="PargrafodaLista"/>
+        <w:numPr>
+          <w:ilvl w:val="0"/>
+          <w:numId w:val="19"/>
+        </w:numPr>
+        <w:spacing w:line="360" w:lineRule="auto"/>
+        <w:jc w:val="both"/>
+      </w:pPr>
+      <w:r>
+        <w:t xml:space="preserve">Etapa: </w:t>
+      </w:r>
+      <w:r>
+        <w:t>Planejamento</w:t>
+      </w:r>
+      <w:r>
+        <w:t xml:space="preserve"> (1</w:t>
+      </w:r>
+      <w:r>
+        <w:t>3</w:t>
+      </w:r>
+      <w:r>
+        <w:t xml:space="preserve"> horas)</w:t>
+      </w:r>
+    </w:p>
+    <w:p>
+      <w:pPr>
+        <w:spacing w:line="360" w:lineRule="auto"/>
+        <w:ind w:left="720" w:firstLine="720"/>
+        <w:jc w:val="both"/>
+      </w:pPr>
+      <w:r>
+        <w:t>Metodologias</w:t>
+      </w:r>
+      <w:r>
+        <w:t>:</w:t>
+      </w:r>
+    </w:p>
+    <w:p>
+      <w:pPr>
+        <w:spacing w:line="360" w:lineRule="auto"/>
+        <w:ind w:left="1440" w:firstLine="720"/>
+        <w:jc w:val="both"/>
+      </w:pPr>
+      <w:r>
+        <w:t>Definição de objetivos do ciclo atual</w:t>
+      </w:r>
+      <w:r>
+        <w:t xml:space="preserve"> e a respectiva d</w:t>
+      </w:r>
+      <w:r>
+        <w:t xml:space="preserve">ivisão de </w:t>
+      </w:r>
+      <w:r>
+        <w:t>t</w:t>
+      </w:r>
+      <w:r>
+        <w:t>arefas</w:t>
+      </w:r>
+      <w:r>
+        <w:t xml:space="preserve"> </w:t>
+      </w:r>
+      <w:r>
+        <w:t xml:space="preserve">(GitHub) </w:t>
+      </w:r>
+      <w:r>
+        <w:t>duração</w:t>
+      </w:r>
+      <w:r>
+        <w:t xml:space="preserve"> </w:t>
+      </w:r>
+      <w:r>
+        <w:t>2</w:t>
+      </w:r>
+      <w:r>
+        <w:t xml:space="preserve"> hora</w:t>
+      </w:r>
+      <w:r>
+        <w:t>s</w:t>
+      </w:r>
+      <w:r>
+        <w:t>;</w:t>
+      </w:r>
+    </w:p>
+    <w:p>
+      <w:pPr>
+        <w:spacing w:line="360" w:lineRule="auto"/>
+        <w:ind w:left="1440" w:firstLine="720"/>
+        <w:jc w:val="both"/>
+      </w:pPr>
+      <w:r>
+        <w:t>Cronograma: (</w:t>
+      </w:r>
+      <w:proofErr w:type="spellStart"/>
+      <w:r>
+        <w:t>Trello</w:t>
+      </w:r>
+      <w:proofErr w:type="spellEnd"/>
+      <w:r>
+        <w:t>/</w:t>
+      </w:r>
+      <w:proofErr w:type="spellStart"/>
+      <w:r>
+        <w:t>EleGantt</w:t>
+      </w:r>
+      <w:proofErr w:type="spellEnd"/>
+      <w:r>
+        <w:t xml:space="preserve">) </w:t>
+      </w:r>
+      <w:r>
+        <w:t>duração</w:t>
+      </w:r>
+      <w:r>
+        <w:t xml:space="preserve"> 1 hora;</w:t>
+      </w:r>
+    </w:p>
+    <w:p>
+      <w:pPr>
+        <w:spacing w:line="360" w:lineRule="auto"/>
+        <w:ind w:left="1440" w:firstLine="720"/>
+        <w:jc w:val="both"/>
+      </w:pPr>
+      <w:r>
+        <w:t xml:space="preserve">Modelagem: (UML/BPMN) </w:t>
+      </w:r>
+      <w:r>
+        <w:t>duração</w:t>
+      </w:r>
+      <w:r>
+        <w:t xml:space="preserve"> </w:t>
+      </w:r>
+      <w:r>
+        <w:t>10</w:t>
+      </w:r>
+      <w:r>
+        <w:t xml:space="preserve"> horas;</w:t>
+      </w:r>
+    </w:p>
+    <w:p>
+      <w:pPr>
+        <w:spacing w:line="360" w:lineRule="auto"/>
+        <w:ind w:left="720" w:firstLine="720"/>
+        <w:jc w:val="both"/>
+      </w:pPr>
+    </w:p>
+    <w:p>
+      <w:pPr>
+        <w:pStyle w:val="PargrafodaLista"/>
+        <w:numPr>
+          <w:ilvl w:val="0"/>
+          <w:numId w:val="19"/>
+        </w:numPr>
+        <w:spacing w:line="360" w:lineRule="auto"/>
+        <w:jc w:val="both"/>
+      </w:pPr>
+      <w:r>
+        <w:t xml:space="preserve">Etapa: </w:t>
+      </w:r>
+      <w:r>
+        <w:t>Construção</w:t>
+      </w:r>
+      <w:r>
+        <w:t xml:space="preserve"> (</w:t>
+      </w:r>
+      <w:r>
+        <w:t>2</w:t>
+      </w:r>
+      <w:r>
+        <w:t>8</w:t>
+      </w:r>
+      <w:r>
+        <w:t xml:space="preserve"> </w:t>
+      </w:r>
+      <w:r>
+        <w:t>horas)</w:t>
+      </w:r>
+    </w:p>
+    <w:p>
+      <w:pPr>
+        <w:spacing w:line="360" w:lineRule="auto"/>
+        <w:ind w:left="720" w:firstLine="720"/>
+        <w:jc w:val="both"/>
+      </w:pPr>
+      <w:r>
+        <w:t>Processos</w:t>
+      </w:r>
+      <w:r>
+        <w:t>:</w:t>
+      </w:r>
+    </w:p>
+    <w:p>
+      <w:pPr>
+        <w:spacing w:line="360" w:lineRule="auto"/>
+        <w:ind w:left="720" w:firstLine="720"/>
+        <w:jc w:val="both"/>
+      </w:pPr>
+      <w:r>
+        <w:tab/>
+        <w:t>Programar</w:t>
+      </w:r>
+      <w:r>
+        <w:t xml:space="preserve">: (linguagem XXX) </w:t>
+      </w:r>
+      <w:r>
+        <w:t>duração</w:t>
+      </w:r>
+      <w:r>
+        <w:t xml:space="preserve"> </w:t>
+      </w:r>
+      <w:r>
+        <w:t>18</w:t>
+      </w:r>
+      <w:r>
+        <w:t xml:space="preserve"> horas;</w:t>
+      </w:r>
+    </w:p>
+    <w:p>
+      <w:pPr>
+        <w:spacing w:line="360" w:lineRule="auto"/>
+        <w:ind w:left="1440" w:firstLine="720"/>
+        <w:jc w:val="both"/>
+      </w:pPr>
+      <w:r>
+        <w:t>Teste</w:t>
+      </w:r>
+      <w:r>
+        <w:t>s:</w:t>
+      </w:r>
+    </w:p>
+    <w:p>
+      <w:pPr>
+        <w:spacing w:line="360" w:lineRule="auto"/>
+        <w:ind w:left="2160" w:firstLine="720"/>
+        <w:jc w:val="both"/>
+      </w:pPr>
+      <w:r>
+        <w:t xml:space="preserve">Exploratórios; (testes manuais) </w:t>
+      </w:r>
+      <w:r>
+        <w:t>duração</w:t>
+      </w:r>
+      <w:r>
+        <w:t xml:space="preserve"> 3</w:t>
+      </w:r>
+      <w:r>
+        <w:t xml:space="preserve"> horas</w:t>
+      </w:r>
+    </w:p>
+    <w:p>
+      <w:pPr>
+        <w:spacing w:line="360" w:lineRule="auto"/>
+        <w:ind w:left="2160" w:firstLine="720"/>
+        <w:jc w:val="both"/>
+      </w:pPr>
+      <w:r>
+        <w:lastRenderedPageBreak/>
+        <w:t xml:space="preserve">Automatizados: (codificar bateria de testes completo) </w:t>
+      </w:r>
+      <w:r>
+        <w:t>duração</w:t>
+      </w:r>
+      <w:r>
+        <w:t xml:space="preserve"> </w:t>
+      </w:r>
+      <w:r>
+        <w:t>5</w:t>
+      </w:r>
+      <w:r>
+        <w:t xml:space="preserve"> horas.</w:t>
+      </w:r>
+    </w:p>
+    <w:p>
+      <w:pPr>
+        <w:spacing w:line="360" w:lineRule="auto"/>
+        <w:ind w:left="1440" w:firstLine="720"/>
+        <w:jc w:val="both"/>
+      </w:pPr>
+      <w:r>
+        <w:t>Correções</w:t>
+      </w:r>
+      <w:r>
+        <w:t xml:space="preserve"> de bugs dos ciclos anteriores (linguagem XXX) </w:t>
+      </w:r>
+      <w:r>
+        <w:t>duração</w:t>
+      </w:r>
+      <w:r>
+        <w:t xml:space="preserve"> </w:t>
+      </w:r>
+      <w:r>
+        <w:t>2</w:t>
+      </w:r>
+      <w:r>
+        <w:t xml:space="preserve"> horas</w:t>
+      </w:r>
+    </w:p>
+    <w:p>
+      <w:pPr>
+        <w:pStyle w:val="PargrafodaLista"/>
+        <w:numPr>
+          <w:ilvl w:val="0"/>
+          <w:numId w:val="19"/>
+        </w:numPr>
+        <w:spacing w:line="360" w:lineRule="auto"/>
+        <w:jc w:val="both"/>
+      </w:pPr>
+      <w:r>
+        <w:t xml:space="preserve">Etapa: </w:t>
+      </w:r>
+      <w:r>
+        <w:t>Transição</w:t>
+      </w:r>
+      <w:r>
+        <w:t xml:space="preserve"> (</w:t>
+      </w:r>
+      <w:r>
+        <w:t>3</w:t>
+      </w:r>
+      <w:r>
+        <w:t xml:space="preserve"> horas)</w:t>
+      </w:r>
+    </w:p>
+    <w:p>
+      <w:pPr>
+        <w:spacing w:line="360" w:lineRule="auto"/>
+        <w:ind w:left="1440"/>
+        <w:jc w:val="both"/>
+      </w:pPr>
+      <w:r>
+        <w:t>Processos</w:t>
+      </w:r>
+      <w:r>
+        <w:t>:</w:t>
+      </w:r>
+    </w:p>
+    <w:p>
+      <w:pPr>
+        <w:pStyle w:val="PargrafodaLista"/>
+        <w:spacing w:line="360" w:lineRule="auto"/>
+        <w:ind w:left="1440"/>
+        <w:jc w:val="both"/>
+      </w:pPr>
+      <w:r>
+        <w:tab/>
+        <w:t xml:space="preserve">Reuniões com o orientador (Professor XXX) </w:t>
+      </w:r>
+      <w:r>
+        <w:t>duração</w:t>
+      </w:r>
+      <w:r>
+        <w:t xml:space="preserve"> 1 hora</w:t>
+      </w:r>
+    </w:p>
+    <w:p>
+      <w:pPr>
+        <w:spacing w:line="360" w:lineRule="auto"/>
+        <w:ind w:firstLine="405"/>
+        <w:jc w:val="both"/>
+      </w:pPr>
+      <w:r>
+        <w:tab/>
+      </w:r>
+      <w:r>
+        <w:tab/>
+      </w:r>
+      <w:r>
+        <w:tab/>
+      </w:r>
+      <w:r>
+        <w:t xml:space="preserve">Avaliação dos </w:t>
+      </w:r>
+      <w:proofErr w:type="spellStart"/>
+      <w:r>
+        <w:t>DeadLines</w:t>
+      </w:r>
+      <w:proofErr w:type="spellEnd"/>
+      <w:r>
+        <w:t xml:space="preserve"> (reunião dos membros) duração 2 horas</w:t>
+      </w:r>
+    </w:p>
+    <w:p>
+      <w:pPr>
+        <w:spacing w:line="360" w:lineRule="auto"/>
+        <w:ind w:firstLine="405"/>
+        <w:jc w:val="both"/>
+      </w:pPr>
+    </w:p>
+    <w:p>
+      <w:pPr>
+        <w:spacing w:line="360" w:lineRule="auto"/>
+        <w:ind w:firstLine="405"/>
+        <w:jc w:val="both"/>
+      </w:pPr>
+    </w:p>
+    <w:p>
+      <w:pPr>
+        <w:spacing w:line="360" w:lineRule="auto"/>
+        <w:ind w:firstLine="405"/>
+        <w:jc w:val="both"/>
+      </w:pPr>
+    </w:p>
+    <w:p>
+      <w:pPr>
+        <w:spacing w:line="360" w:lineRule="auto"/>
+        <w:ind w:firstLine="405"/>
+        <w:jc w:val="both"/>
+      </w:pPr>
+    </w:p>
+    <w:p>
+      <w:pPr>
+        <w:spacing w:line="360" w:lineRule="auto"/>
+        <w:ind w:firstLine="405"/>
+        <w:jc w:val="both"/>
+      </w:pPr>
+    </w:p>
+    <w:p>
+      <w:pPr>
+        <w:spacing w:line="360" w:lineRule="auto"/>
+        <w:ind w:firstLine="405"/>
+        <w:jc w:val="both"/>
+      </w:pPr>
+    </w:p>
+    <w:p>
+      <w:pPr>
+        <w:spacing w:line="360" w:lineRule="auto"/>
+        <w:ind w:firstLine="405"/>
+        <w:jc w:val="both"/>
+      </w:pPr>
+    </w:p>
+    <w:p>
+      <w:pPr>
+        <w:spacing w:line="360" w:lineRule="auto"/>
+        <w:ind w:firstLine="405"/>
+        <w:jc w:val="both"/>
+      </w:pPr>
+    </w:p>
+    <w:p>
+      <w:pPr>
+        <w:spacing w:line="360" w:lineRule="auto"/>
+        <w:ind w:firstLine="405"/>
+        <w:jc w:val="both"/>
+      </w:pPr>
+    </w:p>
+    <w:p>
+      <w:pPr>
+        <w:spacing w:line="360" w:lineRule="auto"/>
+        <w:ind w:firstLine="405"/>
+        <w:jc w:val="both"/>
+      </w:pPr>
+    </w:p>
+    <w:p>
+      <w:pPr>
+        <w:spacing w:line="360" w:lineRule="auto"/>
+        <w:ind w:firstLine="405"/>
+        <w:jc w:val="both"/>
+      </w:pPr>
+    </w:p>
+    <w:p>
+      <w:pPr>
+        <w:spacing w:line="360" w:lineRule="auto"/>
+        <w:ind w:firstLine="405"/>
+        <w:jc w:val="both"/>
+      </w:pPr>
+    </w:p>
+    <w:p>
+      <w:pPr>
+        <w:spacing w:line="360" w:lineRule="auto"/>
+        <w:ind w:firstLine="405"/>
+        <w:jc w:val="both"/>
+      </w:pPr>
+    </w:p>
+    <w:p>
+      <w:pPr>
+        <w:spacing w:line="360" w:lineRule="auto"/>
+        <w:ind w:firstLine="405"/>
+        <w:jc w:val="both"/>
+      </w:pPr>
+    </w:p>
+    <w:p>
+      <w:pPr>
+        <w:spacing w:line="360" w:lineRule="auto"/>
+        <w:ind w:firstLine="405"/>
+        <w:jc w:val="both"/>
+      </w:pPr>
+    </w:p>
+    <w:p>
+      <w:pPr>
+        <w:spacing w:line="360" w:lineRule="auto"/>
+        <w:ind w:firstLine="405"/>
+        <w:jc w:val="both"/>
+      </w:pPr>
+    </w:p>
+    <w:p>
+      <w:pPr>
+        <w:spacing w:line="360" w:lineRule="auto"/>
+        <w:ind w:firstLine="405"/>
+        <w:jc w:val="both"/>
+      </w:pPr>
+    </w:p>
+    <w:p>
+      <w:pPr>
+        <w:spacing w:line="360" w:lineRule="auto"/>
+        <w:ind w:firstLine="405"/>
+        <w:jc w:val="both"/>
+      </w:pPr>
+    </w:p>
+    <w:p>
+      <w:pPr>
+        <w:spacing w:line="360" w:lineRule="auto"/>
+        <w:ind w:firstLine="405"/>
+        <w:jc w:val="both"/>
+      </w:pPr>
+    </w:p>
+    <w:p>
+      <w:pPr>
+        <w:spacing w:line="360" w:lineRule="auto"/>
+        <w:ind w:firstLine="405"/>
+        <w:jc w:val="both"/>
+      </w:pPr>
     </w:p>
     <w:p>
       <w:pPr>
@@ -2055,222 +2730,8 @@
         <w:ind w:firstLine="709"/>
         <w:jc w:val="both"/>
       </w:pPr>
-    </w:p>
-    <w:p>
-      <w:pPr>
-        <w:widowControl/>
-        <w:spacing w:line="360" w:lineRule="auto"/>
-        <w:ind w:firstLine="709"/>
-        <w:jc w:val="both"/>
-      </w:pPr>
-    </w:p>
-    <w:p>
-      <w:pPr>
-        <w:widowControl/>
-        <w:spacing w:line="360" w:lineRule="auto"/>
-        <w:ind w:firstLine="709"/>
-        <w:jc w:val="both"/>
-      </w:pPr>
-    </w:p>
-    <w:p>
-      <w:pPr>
-        <w:widowControl/>
-        <w:spacing w:line="360" w:lineRule="auto"/>
-        <w:ind w:firstLine="709"/>
-        <w:jc w:val="both"/>
-      </w:pPr>
-    </w:p>
-    <w:p>
-      <w:pPr>
-        <w:widowControl/>
-        <w:spacing w:line="360" w:lineRule="auto"/>
-        <w:ind w:firstLine="709"/>
-        <w:jc w:val="both"/>
-      </w:pPr>
-    </w:p>
-    <w:p>
-      <w:pPr>
-        <w:widowControl/>
-        <w:spacing w:line="360" w:lineRule="auto"/>
-        <w:ind w:firstLine="709"/>
-        <w:jc w:val="both"/>
-      </w:pPr>
-    </w:p>
-    <w:p>
-      <w:pPr>
-        <w:widowControl/>
-        <w:spacing w:line="360" w:lineRule="auto"/>
-        <w:ind w:firstLine="709"/>
-        <w:jc w:val="both"/>
-      </w:pPr>
-    </w:p>
-    <w:p>
-      <w:pPr>
-        <w:widowControl/>
-        <w:spacing w:line="360" w:lineRule="auto"/>
-        <w:ind w:firstLine="709"/>
-        <w:jc w:val="both"/>
-      </w:pPr>
-    </w:p>
-    <w:p>
-      <w:pPr>
-        <w:widowControl/>
-        <w:spacing w:line="360" w:lineRule="auto"/>
-        <w:ind w:firstLine="709"/>
-        <w:jc w:val="both"/>
-      </w:pPr>
-    </w:p>
-    <w:p>
-      <w:pPr>
-        <w:widowControl/>
-        <w:spacing w:line="360" w:lineRule="auto"/>
-        <w:ind w:firstLine="709"/>
-        <w:jc w:val="both"/>
-      </w:pPr>
-    </w:p>
-    <w:p>
-      <w:pPr>
-        <w:widowControl/>
-        <w:spacing w:line="360" w:lineRule="auto"/>
-        <w:ind w:firstLine="709"/>
-        <w:jc w:val="both"/>
-      </w:pPr>
-    </w:p>
-    <w:p>
-      <w:pPr>
-        <w:widowControl/>
-        <w:spacing w:line="360" w:lineRule="auto"/>
-        <w:ind w:firstLine="709"/>
-        <w:jc w:val="both"/>
-      </w:pPr>
-    </w:p>
-    <w:p>
-      <w:pPr>
-        <w:widowControl/>
-        <w:spacing w:line="360" w:lineRule="auto"/>
-        <w:ind w:firstLine="709"/>
-        <w:jc w:val="both"/>
-      </w:pPr>
-    </w:p>
-    <w:p>
-      <w:pPr>
-        <w:widowControl/>
-        <w:spacing w:line="360" w:lineRule="auto"/>
-        <w:ind w:firstLine="709"/>
-        <w:jc w:val="both"/>
-      </w:pPr>
-    </w:p>
-    <w:p>
-      <w:pPr>
-        <w:widowControl/>
-        <w:spacing w:line="360" w:lineRule="auto"/>
-        <w:ind w:firstLine="709"/>
-        <w:jc w:val="both"/>
-      </w:pPr>
-    </w:p>
-    <w:p>
-      <w:pPr>
-        <w:widowControl/>
-        <w:spacing w:line="360" w:lineRule="auto"/>
-        <w:ind w:firstLine="709"/>
-        <w:jc w:val="both"/>
-      </w:pPr>
-    </w:p>
-    <w:p>
-      <w:pPr>
-        <w:widowControl/>
-        <w:spacing w:line="360" w:lineRule="auto"/>
-        <w:ind w:firstLine="709"/>
-        <w:jc w:val="both"/>
-      </w:pPr>
-    </w:p>
-    <w:p>
-      <w:pPr>
-        <w:widowControl/>
-        <w:spacing w:line="360" w:lineRule="auto"/>
-        <w:ind w:firstLine="709"/>
-        <w:jc w:val="both"/>
-      </w:pPr>
-    </w:p>
-    <w:p>
-      <w:pPr>
-        <w:widowControl/>
-        <w:spacing w:line="360" w:lineRule="auto"/>
-        <w:ind w:firstLine="709"/>
-        <w:jc w:val="both"/>
-      </w:pPr>
-    </w:p>
-    <w:p>
-      <w:pPr>
-        <w:widowControl/>
-        <w:spacing w:line="360" w:lineRule="auto"/>
-        <w:ind w:firstLine="709"/>
-        <w:jc w:val="both"/>
-      </w:pPr>
-    </w:p>
-    <w:p>
-      <w:pPr>
-        <w:widowControl/>
-        <w:spacing w:line="360" w:lineRule="auto"/>
-        <w:ind w:firstLine="709"/>
-        <w:jc w:val="both"/>
-      </w:pPr>
-    </w:p>
-    <w:p>
-      <w:pPr>
-        <w:widowControl/>
-        <w:spacing w:line="360" w:lineRule="auto"/>
-        <w:ind w:firstLine="709"/>
-        <w:jc w:val="both"/>
-      </w:pPr>
-    </w:p>
-    <w:p>
-      <w:pPr>
-        <w:widowControl/>
-        <w:spacing w:line="360" w:lineRule="auto"/>
-        <w:ind w:firstLine="709"/>
-        <w:jc w:val="both"/>
-      </w:pPr>
-    </w:p>
-    <w:p>
-      <w:pPr>
-        <w:widowControl/>
-        <w:spacing w:line="360" w:lineRule="auto"/>
-        <w:ind w:firstLine="709"/>
-        <w:jc w:val="both"/>
-      </w:pPr>
-    </w:p>
-    <w:p>
-      <w:pPr>
-        <w:widowControl/>
-        <w:spacing w:line="360" w:lineRule="auto"/>
-        <w:ind w:firstLine="709"/>
-        <w:jc w:val="both"/>
-      </w:pPr>
-    </w:p>
-    <w:p>
-      <w:pPr>
-        <w:widowControl/>
-        <w:spacing w:line="360" w:lineRule="auto"/>
-        <w:ind w:firstLine="709"/>
-        <w:jc w:val="both"/>
-      </w:pPr>
-    </w:p>
-    <w:p>
-      <w:pPr>
-        <w:widowControl/>
-        <w:spacing w:line="360" w:lineRule="auto"/>
-        <w:ind w:firstLine="709"/>
-        <w:jc w:val="both"/>
-      </w:pPr>
-    </w:p>
-    <w:p>
-      <w:pPr>
-        <w:widowControl/>
-        <w:spacing w:line="360" w:lineRule="auto"/>
-        <w:ind w:firstLine="709"/>
-        <w:jc w:val="both"/>
-      </w:pPr>
+      <w:bookmarkStart w:id="2" w:name="_GoBack"/>
+      <w:bookmarkEnd w:id="2"/>
     </w:p>
     <w:p>
       <w:pPr>
@@ -2386,8 +2847,8 @@
           <w:sz w:val="20"/>
         </w:rPr>
       </w:pPr>
-      <w:bookmarkStart w:id="2" w:name="_dwmcouyg6ns2" w:colFirst="0" w:colLast="0"/>
-      <w:bookmarkEnd w:id="2"/>
+      <w:bookmarkStart w:id="3" w:name="_dwmcouyg6ns2" w:colFirst="0" w:colLast="0"/>
+      <w:bookmarkEnd w:id="3"/>
       <w:r>
         <w:rPr>
           <w:sz w:val="20"/>
@@ -2407,8 +2868,8 @@
           <w:sz w:val="20"/>
         </w:rPr>
       </w:pPr>
-      <w:bookmarkStart w:id="3" w:name="_mci72g5d6kru" w:colFirst="0" w:colLast="0"/>
-      <w:bookmarkEnd w:id="3"/>
+      <w:bookmarkStart w:id="4" w:name="_mci72g5d6kru" w:colFirst="0" w:colLast="0"/>
+      <w:bookmarkEnd w:id="4"/>
       <w:r>
         <w:rPr>
           <w:sz w:val="20"/>
@@ -2428,8 +2889,8 @@
           <w:sz w:val="20"/>
         </w:rPr>
       </w:pPr>
-      <w:bookmarkStart w:id="4" w:name="_f8a5kpdym4wz" w:colFirst="0" w:colLast="0"/>
-      <w:bookmarkEnd w:id="4"/>
+      <w:bookmarkStart w:id="5" w:name="_f8a5kpdym4wz" w:colFirst="0" w:colLast="0"/>
+      <w:bookmarkEnd w:id="5"/>
       <w:r>
         <w:rPr>
           <w:sz w:val="20"/>
@@ -2449,8 +2910,8 @@
           <w:sz w:val="20"/>
         </w:rPr>
       </w:pPr>
-      <w:bookmarkStart w:id="5" w:name="_or5fssin101k" w:colFirst="0" w:colLast="0"/>
-      <w:bookmarkEnd w:id="5"/>
+      <w:bookmarkStart w:id="6" w:name="_or5fssin101k" w:colFirst="0" w:colLast="0"/>
+      <w:bookmarkEnd w:id="6"/>
       <w:r>
         <w:rPr>
           <w:sz w:val="20"/>
@@ -2470,8 +2931,8 @@
           <w:sz w:val="20"/>
         </w:rPr>
       </w:pPr>
-      <w:bookmarkStart w:id="6" w:name="_2q7iiabvlr2m" w:colFirst="0" w:colLast="0"/>
-      <w:bookmarkEnd w:id="6"/>
+      <w:bookmarkStart w:id="7" w:name="_2q7iiabvlr2m" w:colFirst="0" w:colLast="0"/>
+      <w:bookmarkEnd w:id="7"/>
       <w:r>
         <w:rPr>
           <w:sz w:val="20"/>
@@ -2491,8 +2952,8 @@
           <w:sz w:val="20"/>
         </w:rPr>
       </w:pPr>
-      <w:bookmarkStart w:id="7" w:name="_59bfnsbrjngu" w:colFirst="0" w:colLast="0"/>
-      <w:bookmarkEnd w:id="7"/>
+      <w:bookmarkStart w:id="8" w:name="_59bfnsbrjngu" w:colFirst="0" w:colLast="0"/>
+      <w:bookmarkEnd w:id="8"/>
       <w:r>
         <w:rPr>
           <w:sz w:val="20"/>
@@ -2512,8 +2973,8 @@
           <w:sz w:val="20"/>
         </w:rPr>
       </w:pPr>
-      <w:bookmarkStart w:id="8" w:name="_ljz271w66ki" w:colFirst="0" w:colLast="0"/>
-      <w:bookmarkEnd w:id="8"/>
+      <w:bookmarkStart w:id="9" w:name="_ljz271w66ki" w:colFirst="0" w:colLast="0"/>
+      <w:bookmarkEnd w:id="9"/>
       <w:r>
         <w:rPr>
           <w:sz w:val="20"/>
@@ -2533,8 +2994,8 @@
           <w:sz w:val="20"/>
         </w:rPr>
       </w:pPr>
-      <w:bookmarkStart w:id="9" w:name="_1rzg60z9ajd7" w:colFirst="0" w:colLast="0"/>
-      <w:bookmarkEnd w:id="9"/>
+      <w:bookmarkStart w:id="10" w:name="_1rzg60z9ajd7" w:colFirst="0" w:colLast="0"/>
+      <w:bookmarkEnd w:id="10"/>
       <w:r>
         <w:rPr>
           <w:sz w:val="20"/>
@@ -2554,8 +3015,8 @@
           <w:sz w:val="20"/>
         </w:rPr>
       </w:pPr>
-      <w:bookmarkStart w:id="10" w:name="_uob6cbnn30xn" w:colFirst="0" w:colLast="0"/>
-      <w:bookmarkEnd w:id="10"/>
+      <w:bookmarkStart w:id="11" w:name="_uob6cbnn30xn" w:colFirst="0" w:colLast="0"/>
+      <w:bookmarkEnd w:id="11"/>
       <w:r>
         <w:rPr>
           <w:sz w:val="20"/>
@@ -2575,8 +3036,8 @@
           <w:sz w:val="20"/>
         </w:rPr>
       </w:pPr>
-      <w:bookmarkStart w:id="11" w:name="_mh97koovuk4x" w:colFirst="0" w:colLast="0"/>
-      <w:bookmarkEnd w:id="11"/>
+      <w:bookmarkStart w:id="12" w:name="_mh97koovuk4x" w:colFirst="0" w:colLast="0"/>
+      <w:bookmarkEnd w:id="12"/>
       <w:r>
         <w:rPr>
           <w:sz w:val="20"/>
@@ -2596,8 +3057,8 @@
           <w:sz w:val="20"/>
         </w:rPr>
       </w:pPr>
-      <w:bookmarkStart w:id="12" w:name="_je5aeakgukra" w:colFirst="0" w:colLast="0"/>
-      <w:bookmarkEnd w:id="12"/>
+      <w:bookmarkStart w:id="13" w:name="_je5aeakgukra" w:colFirst="0" w:colLast="0"/>
+      <w:bookmarkEnd w:id="13"/>
       <w:r>
         <w:rPr>
           <w:sz w:val="20"/>
@@ -2631,8 +3092,8 @@
           <w:sz w:val="20"/>
         </w:rPr>
       </w:pPr>
-      <w:bookmarkStart w:id="13" w:name="_n8v2d1va1qdn" w:colFirst="0" w:colLast="0"/>
-      <w:bookmarkEnd w:id="13"/>
+      <w:bookmarkStart w:id="14" w:name="_n8v2d1va1qdn" w:colFirst="0" w:colLast="0"/>
+      <w:bookmarkEnd w:id="14"/>
       <w:r>
         <w:rPr>
           <w:sz w:val="20"/>
@@ -2917,8 +3378,8 @@
           <w:sz w:val="20"/>
         </w:rPr>
       </w:pPr>
-      <w:bookmarkStart w:id="14" w:name="_i3e944p096s0" w:colFirst="0" w:colLast="0"/>
-      <w:bookmarkEnd w:id="14"/>
+      <w:bookmarkStart w:id="15" w:name="_i3e944p096s0" w:colFirst="0" w:colLast="0"/>
+      <w:bookmarkEnd w:id="15"/>
       <w:r>
         <w:rPr>
           <w:i/>
@@ -2989,8 +3450,8 @@
           <w:sz w:val="20"/>
         </w:rPr>
       </w:pPr>
-      <w:bookmarkStart w:id="15" w:name="_nfnv0k4xlqiq" w:colFirst="0" w:colLast="0"/>
-      <w:bookmarkEnd w:id="15"/>
+      <w:bookmarkStart w:id="16" w:name="_nfnv0k4xlqiq" w:colFirst="0" w:colLast="0"/>
+      <w:bookmarkEnd w:id="16"/>
       <w:r>
         <w:rPr>
           <w:i/>
@@ -3044,8 +3505,8 @@
           <w:sz w:val="20"/>
         </w:rPr>
       </w:pPr>
-      <w:bookmarkStart w:id="16" w:name="_t1c94td33dqi" w:colFirst="0" w:colLast="0"/>
-      <w:bookmarkEnd w:id="16"/>
+      <w:bookmarkStart w:id="17" w:name="_t1c94td33dqi" w:colFirst="0" w:colLast="0"/>
+      <w:bookmarkEnd w:id="17"/>
       <w:r>
         <w:rPr>
           <w:i/>
@@ -3067,8 +3528,8 @@
           <w:sz w:val="20"/>
         </w:rPr>
       </w:pPr>
-      <w:bookmarkStart w:id="17" w:name="_8ldviue8jugn" w:colFirst="0" w:colLast="0"/>
-      <w:bookmarkEnd w:id="17"/>
+      <w:bookmarkStart w:id="18" w:name="_8ldviue8jugn" w:colFirst="0" w:colLast="0"/>
+      <w:bookmarkEnd w:id="18"/>
       <w:r>
         <w:rPr>
           <w:i/>
@@ -3106,8 +3567,8 @@
           <w:sz w:val="20"/>
         </w:rPr>
       </w:pPr>
-      <w:bookmarkStart w:id="18" w:name="_zhh1kxscy628" w:colFirst="0" w:colLast="0"/>
-      <w:bookmarkEnd w:id="18"/>
+      <w:bookmarkStart w:id="19" w:name="_zhh1kxscy628" w:colFirst="0" w:colLast="0"/>
+      <w:bookmarkEnd w:id="19"/>
       <w:r>
         <w:rPr>
           <w:i/>
@@ -3129,8 +3590,8 @@
           <w:sz w:val="20"/>
         </w:rPr>
       </w:pPr>
-      <w:bookmarkStart w:id="19" w:name="_j5mv86aiddw4" w:colFirst="0" w:colLast="0"/>
-      <w:bookmarkEnd w:id="19"/>
+      <w:bookmarkStart w:id="20" w:name="_j5mv86aiddw4" w:colFirst="0" w:colLast="0"/>
+      <w:bookmarkEnd w:id="20"/>
       <w:r>
         <w:rPr>
           <w:i/>
@@ -3715,15 +4176,10 @@
       </w:r>
       <w:r>
         <w:lastRenderedPageBreak/>
-        <w:t>estática (</w:t>
-      </w:r>
-      <w:proofErr w:type="spellStart"/>
-      <w:r>
-        <w:t>sequêncial</w:t>
-      </w:r>
-      <w:proofErr w:type="spellEnd"/>
-      <w:r>
-        <w:t>), já que a documentação precede o sistema, não havendo muitas alterações nas etapas finais.</w:t>
+        <w:t>estática (seque</w:t>
+      </w:r>
+      <w:r>
+        <w:t>ncial), já que a documentação precede o sistema, não havendo muitas alterações nas etapas finais.</w:t>
       </w:r>
     </w:p>
     <w:p>
@@ -3823,8 +4279,8 @@
           <w:b/>
         </w:rPr>
       </w:pPr>
-      <w:bookmarkStart w:id="20" w:name="_62csuapmi6s7" w:colFirst="0" w:colLast="0"/>
-      <w:bookmarkEnd w:id="20"/>
+      <w:bookmarkStart w:id="21" w:name="_62csuapmi6s7" w:colFirst="0" w:colLast="0"/>
+      <w:bookmarkEnd w:id="21"/>
       <w:r>
         <w:rPr>
           <w:b/>
@@ -4245,8 +4701,8 @@
           <w:b/>
         </w:rPr>
       </w:pPr>
-      <w:bookmarkStart w:id="21" w:name="_aq2zahzdkqty" w:colFirst="0" w:colLast="0"/>
-      <w:bookmarkEnd w:id="21"/>
+      <w:bookmarkStart w:id="22" w:name="_aq2zahzdkqty" w:colFirst="0" w:colLast="0"/>
+      <w:bookmarkEnd w:id="22"/>
       <w:r>
         <w:rPr>
           <w:b/>
@@ -4881,8 +5337,6 @@
         </w:tabs>
         <w:spacing w:line="360" w:lineRule="auto"/>
       </w:pPr>
-      <w:bookmarkStart w:id="22" w:name="_GoBack"/>
-      <w:bookmarkEnd w:id="22"/>
     </w:p>
     <w:p>
       <w:pPr>
@@ -7421,6 +7875,119 @@
     </w:lvl>
   </w:abstractNum>
   <w:abstractNum w:abstractNumId="10" w15:restartNumberingAfterBreak="0">
+    <w:nsid w:val="625E076E"/>
+    <w:multiLevelType w:val="hybridMultilevel"/>
+    <w:tmpl w:val="93F469D4"/>
+    <w:lvl w:ilvl="0" w:tplc="8912E7B4">
+      <w:start w:val="2"/>
+      <w:numFmt w:val="bullet"/>
+      <w:lvlText w:val=""/>
+      <w:lvlJc w:val="left"/>
+      <w:pPr>
+        <w:ind w:left="765" w:hanging="360"/>
+      </w:pPr>
+      <w:rPr>
+        <w:rFonts w:ascii="Symbol" w:eastAsia="Arial" w:hAnsi="Symbol" w:cs="Arial" w:hint="default"/>
+      </w:rPr>
+    </w:lvl>
+    <w:lvl w:ilvl="1" w:tplc="04160003">
+      <w:start w:val="1"/>
+      <w:numFmt w:val="bullet"/>
+      <w:lvlText w:val="o"/>
+      <w:lvlJc w:val="left"/>
+      <w:pPr>
+        <w:ind w:left="1485" w:hanging="360"/>
+      </w:pPr>
+      <w:rPr>
+        <w:rFonts w:ascii="Courier New" w:hAnsi="Courier New" w:cs="Courier New" w:hint="default"/>
+      </w:rPr>
+    </w:lvl>
+    <w:lvl w:ilvl="2" w:tplc="04160005" w:tentative="1">
+      <w:start w:val="1"/>
+      <w:numFmt w:val="bullet"/>
+      <w:lvlText w:val=""/>
+      <w:lvlJc w:val="left"/>
+      <w:pPr>
+        <w:ind w:left="2205" w:hanging="360"/>
+      </w:pPr>
+      <w:rPr>
+        <w:rFonts w:ascii="Wingdings" w:hAnsi="Wingdings" w:hint="default"/>
+      </w:rPr>
+    </w:lvl>
+    <w:lvl w:ilvl="3" w:tplc="04160001" w:tentative="1">
+      <w:start w:val="1"/>
+      <w:numFmt w:val="bullet"/>
+      <w:lvlText w:val=""/>
+      <w:lvlJc w:val="left"/>
+      <w:pPr>
+        <w:ind w:left="2925" w:hanging="360"/>
+      </w:pPr>
+      <w:rPr>
+        <w:rFonts w:ascii="Symbol" w:hAnsi="Symbol" w:hint="default"/>
+      </w:rPr>
+    </w:lvl>
+    <w:lvl w:ilvl="4" w:tplc="04160003" w:tentative="1">
+      <w:start w:val="1"/>
+      <w:numFmt w:val="bullet"/>
+      <w:lvlText w:val="o"/>
+      <w:lvlJc w:val="left"/>
+      <w:pPr>
+        <w:ind w:left="3645" w:hanging="360"/>
+      </w:pPr>
+      <w:rPr>
+        <w:rFonts w:ascii="Courier New" w:hAnsi="Courier New" w:cs="Courier New" w:hint="default"/>
+      </w:rPr>
+    </w:lvl>
+    <w:lvl w:ilvl="5" w:tplc="04160005" w:tentative="1">
+      <w:start w:val="1"/>
+      <w:numFmt w:val="bullet"/>
+      <w:lvlText w:val=""/>
+      <w:lvlJc w:val="left"/>
+      <w:pPr>
+        <w:ind w:left="4365" w:hanging="360"/>
+      </w:pPr>
+      <w:rPr>
+        <w:rFonts w:ascii="Wingdings" w:hAnsi="Wingdings" w:hint="default"/>
+      </w:rPr>
+    </w:lvl>
+    <w:lvl w:ilvl="6" w:tplc="04160001" w:tentative="1">
+      <w:start w:val="1"/>
+      <w:numFmt w:val="bullet"/>
+      <w:lvlText w:val=""/>
+      <w:lvlJc w:val="left"/>
+      <w:pPr>
+        <w:ind w:left="5085" w:hanging="360"/>
+      </w:pPr>
+      <w:rPr>
+        <w:rFonts w:ascii="Symbol" w:hAnsi="Symbol" w:hint="default"/>
+      </w:rPr>
+    </w:lvl>
+    <w:lvl w:ilvl="7" w:tplc="04160003" w:tentative="1">
+      <w:start w:val="1"/>
+      <w:numFmt w:val="bullet"/>
+      <w:lvlText w:val="o"/>
+      <w:lvlJc w:val="left"/>
+      <w:pPr>
+        <w:ind w:left="5805" w:hanging="360"/>
+      </w:pPr>
+      <w:rPr>
+        <w:rFonts w:ascii="Courier New" w:hAnsi="Courier New" w:cs="Courier New" w:hint="default"/>
+      </w:rPr>
+    </w:lvl>
+    <w:lvl w:ilvl="8" w:tplc="04160005" w:tentative="1">
+      <w:start w:val="1"/>
+      <w:numFmt w:val="bullet"/>
+      <w:lvlText w:val=""/>
+      <w:lvlJc w:val="left"/>
+      <w:pPr>
+        <w:ind w:left="6525" w:hanging="360"/>
+      </w:pPr>
+      <w:rPr>
+        <w:rFonts w:ascii="Wingdings" w:hAnsi="Wingdings" w:hint="default"/>
+      </w:rPr>
+    </w:lvl>
+  </w:abstractNum>
+  <w:abstractNum w:abstractNumId="11" w15:restartNumberingAfterBreak="0">
     <w:nsid w:val="66B73DEC"/>
     <w:multiLevelType w:val="multilevel"/>
     <w:tmpl w:val="94D65808"/>
@@ -7533,7 +8100,7 @@
       </w:rPr>
     </w:lvl>
   </w:abstractNum>
-  <w:abstractNum w:abstractNumId="11" w15:restartNumberingAfterBreak="0">
+  <w:abstractNum w:abstractNumId="12" w15:restartNumberingAfterBreak="0">
     <w:nsid w:val="6A4D5096"/>
     <w:multiLevelType w:val="multilevel"/>
     <w:tmpl w:val="BFBE570C"/>
@@ -7646,7 +8213,7 @@
       </w:rPr>
     </w:lvl>
   </w:abstractNum>
-  <w:abstractNum w:abstractNumId="12" w15:restartNumberingAfterBreak="0">
+  <w:abstractNum w:abstractNumId="13" w15:restartNumberingAfterBreak="0">
     <w:nsid w:val="720E4FAE"/>
     <w:multiLevelType w:val="multilevel"/>
     <w:tmpl w:val="06F439D2"/>
@@ -7759,7 +8326,7 @@
       </w:rPr>
     </w:lvl>
   </w:abstractNum>
-  <w:abstractNum w:abstractNumId="13" w15:restartNumberingAfterBreak="0">
+  <w:abstractNum w:abstractNumId="14" w15:restartNumberingAfterBreak="0">
     <w:nsid w:val="72B54DBC"/>
     <w:multiLevelType w:val="multilevel"/>
     <w:tmpl w:val="EBB2BCA6"/>
@@ -7872,7 +8439,7 @@
       </w:rPr>
     </w:lvl>
   </w:abstractNum>
-  <w:abstractNum w:abstractNumId="14" w15:restartNumberingAfterBreak="0">
+  <w:abstractNum w:abstractNumId="15" w15:restartNumberingAfterBreak="0">
     <w:nsid w:val="76EC0866"/>
     <w:multiLevelType w:val="multilevel"/>
     <w:tmpl w:val="A52C2EB4"/>
@@ -7958,7 +8525,7 @@
       </w:pPr>
     </w:lvl>
   </w:abstractNum>
-  <w:abstractNum w:abstractNumId="15" w15:restartNumberingAfterBreak="0">
+  <w:abstractNum w:abstractNumId="16" w15:restartNumberingAfterBreak="0">
     <w:nsid w:val="770128EE"/>
     <w:multiLevelType w:val="multilevel"/>
     <w:tmpl w:val="F5B25742"/>
@@ -8071,7 +8638,120 @@
       </w:rPr>
     </w:lvl>
   </w:abstractNum>
-  <w:abstractNum w:abstractNumId="16" w15:restartNumberingAfterBreak="0">
+  <w:abstractNum w:abstractNumId="17" w15:restartNumberingAfterBreak="0">
+    <w:nsid w:val="77C2201B"/>
+    <w:multiLevelType w:val="hybridMultilevel"/>
+    <w:tmpl w:val="A5D8BF46"/>
+    <w:lvl w:ilvl="0" w:tplc="E01E5DA2">
+      <w:start w:val="1"/>
+      <w:numFmt w:val="bullet"/>
+      <w:lvlText w:val=""/>
+      <w:lvlJc w:val="left"/>
+      <w:pPr>
+        <w:ind w:left="765" w:hanging="360"/>
+      </w:pPr>
+      <w:rPr>
+        <w:rFonts w:ascii="Symbol" w:eastAsia="Arial" w:hAnsi="Symbol" w:cs="Arial" w:hint="default"/>
+      </w:rPr>
+    </w:lvl>
+    <w:lvl w:ilvl="1" w:tplc="04160003" w:tentative="1">
+      <w:start w:val="1"/>
+      <w:numFmt w:val="bullet"/>
+      <w:lvlText w:val="o"/>
+      <w:lvlJc w:val="left"/>
+      <w:pPr>
+        <w:ind w:left="1485" w:hanging="360"/>
+      </w:pPr>
+      <w:rPr>
+        <w:rFonts w:ascii="Courier New" w:hAnsi="Courier New" w:cs="Courier New" w:hint="default"/>
+      </w:rPr>
+    </w:lvl>
+    <w:lvl w:ilvl="2" w:tplc="04160005" w:tentative="1">
+      <w:start w:val="1"/>
+      <w:numFmt w:val="bullet"/>
+      <w:lvlText w:val=""/>
+      <w:lvlJc w:val="left"/>
+      <w:pPr>
+        <w:ind w:left="2205" w:hanging="360"/>
+      </w:pPr>
+      <w:rPr>
+        <w:rFonts w:ascii="Wingdings" w:hAnsi="Wingdings" w:hint="default"/>
+      </w:rPr>
+    </w:lvl>
+    <w:lvl w:ilvl="3" w:tplc="04160001" w:tentative="1">
+      <w:start w:val="1"/>
+      <w:numFmt w:val="bullet"/>
+      <w:lvlText w:val=""/>
+      <w:lvlJc w:val="left"/>
+      <w:pPr>
+        <w:ind w:left="2925" w:hanging="360"/>
+      </w:pPr>
+      <w:rPr>
+        <w:rFonts w:ascii="Symbol" w:hAnsi="Symbol" w:hint="default"/>
+      </w:rPr>
+    </w:lvl>
+    <w:lvl w:ilvl="4" w:tplc="04160003" w:tentative="1">
+      <w:start w:val="1"/>
+      <w:numFmt w:val="bullet"/>
+      <w:lvlText w:val="o"/>
+      <w:lvlJc w:val="left"/>
+      <w:pPr>
+        <w:ind w:left="3645" w:hanging="360"/>
+      </w:pPr>
+      <w:rPr>
+        <w:rFonts w:ascii="Courier New" w:hAnsi="Courier New" w:cs="Courier New" w:hint="default"/>
+      </w:rPr>
+    </w:lvl>
+    <w:lvl w:ilvl="5" w:tplc="04160005" w:tentative="1">
+      <w:start w:val="1"/>
+      <w:numFmt w:val="bullet"/>
+      <w:lvlText w:val=""/>
+      <w:lvlJc w:val="left"/>
+      <w:pPr>
+        <w:ind w:left="4365" w:hanging="360"/>
+      </w:pPr>
+      <w:rPr>
+        <w:rFonts w:ascii="Wingdings" w:hAnsi="Wingdings" w:hint="default"/>
+      </w:rPr>
+    </w:lvl>
+    <w:lvl w:ilvl="6" w:tplc="04160001" w:tentative="1">
+      <w:start w:val="1"/>
+      <w:numFmt w:val="bullet"/>
+      <w:lvlText w:val=""/>
+      <w:lvlJc w:val="left"/>
+      <w:pPr>
+        <w:ind w:left="5085" w:hanging="360"/>
+      </w:pPr>
+      <w:rPr>
+        <w:rFonts w:ascii="Symbol" w:hAnsi="Symbol" w:hint="default"/>
+      </w:rPr>
+    </w:lvl>
+    <w:lvl w:ilvl="7" w:tplc="04160003" w:tentative="1">
+      <w:start w:val="1"/>
+      <w:numFmt w:val="bullet"/>
+      <w:lvlText w:val="o"/>
+      <w:lvlJc w:val="left"/>
+      <w:pPr>
+        <w:ind w:left="5805" w:hanging="360"/>
+      </w:pPr>
+      <w:rPr>
+        <w:rFonts w:ascii="Courier New" w:hAnsi="Courier New" w:cs="Courier New" w:hint="default"/>
+      </w:rPr>
+    </w:lvl>
+    <w:lvl w:ilvl="8" w:tplc="04160005" w:tentative="1">
+      <w:start w:val="1"/>
+      <w:numFmt w:val="bullet"/>
+      <w:lvlText w:val=""/>
+      <w:lvlJc w:val="left"/>
+      <w:pPr>
+        <w:ind w:left="6525" w:hanging="360"/>
+      </w:pPr>
+      <w:rPr>
+        <w:rFonts w:ascii="Wingdings" w:hAnsi="Wingdings" w:hint="default"/>
+      </w:rPr>
+    </w:lvl>
+  </w:abstractNum>
+  <w:abstractNum w:abstractNumId="18" w15:restartNumberingAfterBreak="0">
     <w:nsid w:val="7FC32E49"/>
     <w:multiLevelType w:val="multilevel"/>
     <w:tmpl w:val="CECACA0E"/>
@@ -8191,16 +8871,16 @@
     <w:abstractNumId w:val="8"/>
   </w:num>
   <w:num w:numId="3">
-    <w:abstractNumId w:val="14"/>
+    <w:abstractNumId w:val="15"/>
   </w:num>
   <w:num w:numId="4">
     <w:abstractNumId w:val="4"/>
   </w:num>
   <w:num w:numId="5">
-    <w:abstractNumId w:val="15"/>
+    <w:abstractNumId w:val="16"/>
   </w:num>
   <w:num w:numId="6">
-    <w:abstractNumId w:val="12"/>
+    <w:abstractNumId w:val="13"/>
   </w:num>
   <w:num w:numId="7">
     <w:abstractNumId w:val="5"/>
@@ -8209,10 +8889,10 @@
     <w:abstractNumId w:val="7"/>
   </w:num>
   <w:num w:numId="9">
-    <w:abstractNumId w:val="11"/>
+    <w:abstractNumId w:val="12"/>
   </w:num>
   <w:num w:numId="10">
-    <w:abstractNumId w:val="10"/>
+    <w:abstractNumId w:val="11"/>
   </w:num>
   <w:num w:numId="11">
     <w:abstractNumId w:val="6"/>
@@ -8221,19 +8901,25 @@
     <w:abstractNumId w:val="3"/>
   </w:num>
   <w:num w:numId="13">
-    <w:abstractNumId w:val="16"/>
+    <w:abstractNumId w:val="18"/>
   </w:num>
   <w:num w:numId="14">
     <w:abstractNumId w:val="2"/>
   </w:num>
   <w:num w:numId="15">
-    <w:abstractNumId w:val="13"/>
+    <w:abstractNumId w:val="14"/>
   </w:num>
   <w:num w:numId="16">
     <w:abstractNumId w:val="9"/>
   </w:num>
   <w:num w:numId="17">
     <w:abstractNumId w:val="1"/>
+  </w:num>
+  <w:num w:numId="18">
+    <w:abstractNumId w:val="17"/>
+  </w:num>
+  <w:num w:numId="19">
+    <w:abstractNumId w:val="10"/>
   </w:num>
 </w:numbering>
 </file>
@@ -9190,7 +9876,7 @@
 </file>
 
 <file path=customXml/itemProps1.xml><?xml version="1.0" encoding="utf-8"?>
-<ds:datastoreItem xmlns:ds="http://schemas.openxmlformats.org/officeDocument/2006/customXml" ds:itemID="{B2995A3F-76C4-4289-981E-79755A2F6386}">
+<ds:datastoreItem xmlns:ds="http://schemas.openxmlformats.org/officeDocument/2006/customXml" ds:itemID="{7B06D88F-A523-48BA-9850-CD7AED2C034A}">
   <ds:schemaRefs>
     <ds:schemaRef ds:uri="http://schemas.openxmlformats.org/officeDocument/2006/bibliography"/>
   </ds:schemaRefs>

</xml_diff>

<commit_message>
Resumo, objetivos e questões
</commit_message>
<xml_diff>
--- a/modelling/docs/ES3_metodologia.docx
+++ b/modelling/docs/ES3_metodologia.docx
@@ -1,6 +1,6 @@
 
 <file path=word/document.xml><?xml version="1.0" encoding="utf-8"?>
-<w:document xmlns:wpc="http://schemas.microsoft.com/office/word/2010/wordprocessingCanvas" xmlns:mc="http://schemas.openxmlformats.org/markup-compatibility/2006" xmlns:o="urn:schemas-microsoft-com:office:office" xmlns:r="http://schemas.openxmlformats.org/officeDocument/2006/relationships" xmlns:m="http://schemas.openxmlformats.org/officeDocument/2006/math" xmlns:v="urn:schemas-microsoft-com:vml" xmlns:wp14="http://schemas.microsoft.com/office/word/2010/wordprocessingDrawing" xmlns:wp="http://schemas.openxmlformats.org/drawingml/2006/wordprocessingDrawing" xmlns:w10="urn:schemas-microsoft-com:office:word" xmlns:w="http://schemas.openxmlformats.org/wordprocessingml/2006/main" xmlns:w14="http://schemas.microsoft.com/office/word/2010/wordml" xmlns:w15="http://schemas.microsoft.com/office/word/2012/wordml" xmlns:wpg="http://schemas.microsoft.com/office/word/2010/wordprocessingGroup" xmlns:wpi="http://schemas.microsoft.com/office/word/2010/wordprocessingInk" xmlns:wne="http://schemas.microsoft.com/office/word/2006/wordml" xmlns:wps="http://schemas.microsoft.com/office/word/2010/wordprocessingShape" mc:Ignorable="w14 w15 wp14">
+<w:document xmlns:wpc="http://schemas.microsoft.com/office/word/2010/wordprocessingCanvas" xmlns:cx="http://schemas.microsoft.com/office/drawing/2014/chartex" xmlns:cx1="http://schemas.microsoft.com/office/drawing/2015/9/8/chartex" xmlns:cx2="http://schemas.microsoft.com/office/drawing/2015/10/21/chartex" xmlns:cx3="http://schemas.microsoft.com/office/drawing/2016/5/9/chartex" xmlns:cx4="http://schemas.microsoft.com/office/drawing/2016/5/10/chartex" xmlns:cx5="http://schemas.microsoft.com/office/drawing/2016/5/11/chartex" xmlns:cx6="http://schemas.microsoft.com/office/drawing/2016/5/12/chartex" xmlns:cx7="http://schemas.microsoft.com/office/drawing/2016/5/13/chartex" xmlns:cx8="http://schemas.microsoft.com/office/drawing/2016/5/14/chartex" xmlns:mc="http://schemas.openxmlformats.org/markup-compatibility/2006" xmlns:aink="http://schemas.microsoft.com/office/drawing/2016/ink" xmlns:am3d="http://schemas.microsoft.com/office/drawing/2017/model3d" xmlns:o="urn:schemas-microsoft-com:office:office" xmlns:r="http://schemas.openxmlformats.org/officeDocument/2006/relationships" xmlns:m="http://schemas.openxmlformats.org/officeDocument/2006/math" xmlns:v="urn:schemas-microsoft-com:vml" xmlns:wp14="http://schemas.microsoft.com/office/word/2010/wordprocessingDrawing" xmlns:wp="http://schemas.openxmlformats.org/drawingml/2006/wordprocessingDrawing" xmlns:w10="urn:schemas-microsoft-com:office:word" xmlns:w="http://schemas.openxmlformats.org/wordprocessingml/2006/main" xmlns:w14="http://schemas.microsoft.com/office/word/2010/wordml" xmlns:w15="http://schemas.microsoft.com/office/word/2012/wordml" xmlns:w16cid="http://schemas.microsoft.com/office/word/2016/wordml/cid" xmlns:w16se="http://schemas.microsoft.com/office/word/2015/wordml/symex" xmlns:wpg="http://schemas.microsoft.com/office/word/2010/wordprocessingGroup" xmlns:wpi="http://schemas.microsoft.com/office/word/2010/wordprocessingInk" xmlns:wne="http://schemas.microsoft.com/office/word/2006/wordml" xmlns:wps="http://schemas.microsoft.com/office/word/2010/wordprocessingShape" mc:Ignorable="w14 w15 w16se w16cid wp14">
   <w:body>
     <w:p>
       <w:bookmarkStart w:id="0" w:name="_gjdgxs" w:colFirst="0" w:colLast="0"/>
@@ -198,7 +198,11 @@
         <w:t>RESUMO</w:t>
       </w:r>
     </w:p>
-    <w:p/>
+    <w:p>
+      <w:r>
+        <w:t>Neste trabalho, nós definimos uma metodologia customizada baseada em AUP, UML e o manifesto ágil. Também levamos em consideração nossa breve experiência como desenvolvedores de software.</w:t>
+      </w:r>
+    </w:p>
     <w:p/>
     <w:p>
       <w:r>
@@ -1316,18 +1320,11 @@
     </w:p>
     <w:p>
       <w:r>
-        <w:t xml:space="preserve">Aqui, pretende-se definir a metodologia customizada que se pretende usar para desenvolver o cliente </w:t>
-      </w:r>
-      <w:proofErr w:type="spellStart"/>
-      <w:r>
-        <w:t>AViS</w:t>
-      </w:r>
-      <w:proofErr w:type="spellEnd"/>
-      <w:r>
-        <w:t>.</w:t>
-      </w:r>
-    </w:p>
-    <w:p>
+        <w:t>A maneira como se desenvolvia software 20 anos atrás se aplica ao contexto tecnológico de hoje? Se não, em quê? O que se pode aproveitar de metodologias de desenvolvimento de software que herdamos de gerações precedentes e como integrá-las ao modo de funcionamento de uma equipe moderna, de forma que as lições duramente aprendidas no passado não precisem ser aprendidas de novo.</w:t>
+      </w:r>
+      <w:r>
+        <w:t xml:space="preserve"> </w:t>
+      </w:r>
       <w:r>
         <w:t xml:space="preserve">A metodologia base será a AUP. Com isso, pretende-se manter e aplicar a recomendação de basear o desenvolvimento em ciclos curtos, com resultados concretos e tangíveis. Pretende-se também manter em mente os </w:t>
       </w:r>
@@ -1408,6 +1405,7 @@
       <w:bookmarkStart w:id="6" w:name="_2q7iiabvlr2m" w:colFirst="0" w:colLast="0"/>
       <w:bookmarkEnd w:id="6"/>
       <w:r>
+        <w:lastRenderedPageBreak/>
         <w:t>Construa projetos em torno de indivíduos motivados. Dê a eles o ambiente e o suporte necessário e confie neles para fazer o trabalho.</w:t>
       </w:r>
     </w:p>
@@ -1422,11 +1420,7 @@
       <w:bookmarkStart w:id="7" w:name="_59bfnsbrjngu" w:colFirst="0" w:colLast="0"/>
       <w:bookmarkEnd w:id="7"/>
       <w:r>
-        <w:t xml:space="preserve">O método mais eficiente e eficaz de transmitir informações para e entre uma </w:t>
-      </w:r>
-      <w:r>
-        <w:lastRenderedPageBreak/>
-        <w:t>equipe de desenvolvimento é através de conversa face a face.</w:t>
+        <w:t>O método mais eficiente e eficaz de transmitir informações para e entre uma equipe de desenvolvimento é através de conversa face a face.</w:t>
       </w:r>
     </w:p>
     <w:p>
@@ -1545,16 +1539,16 @@
       </w:r>
       <w:proofErr w:type="spellEnd"/>
       <w:r>
-        <w:t>. Em TDD, o teste é frequentemente escrito antes daquilo que ele testa. Ao escrever o teste, a equipe frequentemente atravessa perguntas sobre o comportamento da unidade. É útil que essas perguntas sejam respondidas antes de implementar a unidade. O teste é equivalente a redundância desejada, por exemplo, em engenharia mecânica: se uma bomba de fluido do sistema hidráulico é muito importante e a segurança do operador seria ameaçada em caso de falha daquela peça, acrescenta-se uma segunda bomba. Em engenharia de software, esse tipo de redundância (duplicar o código) é absurda, visto que bugs no código de origem estarão presentes na cópia. Um teste, por sua vez, contempla apenas a interface da unidade lógica (função, classe, etc.), mas mantém total independência dos algoritmos usados dentro dela. Assim, avaliamos automaticamente o comportamento da unidade.</w:t>
-      </w:r>
-    </w:p>
-    <w:p>
-      <w:r>
-        <w:t xml:space="preserve">Assim, vamos progressivamente expandir o projeto, em ciclos de 2 semanas, </w:t>
+        <w:t xml:space="preserve">. Em TDD, o teste é frequentemente escrito antes daquilo que ele testa. Ao escrever o teste, a equipe frequentemente atravessa perguntas sobre o comportamento da unidade. É útil que essas perguntas sejam respondidas antes de implementar a unidade. O teste é equivalente a redundância desejada, por exemplo, em engenharia mecânica: se uma bomba de fluido do sistema hidráulico é muito importante e a segurança do operador seria ameaçada em caso de falha daquela peça, acrescenta-se uma segunda bomba. Em engenharia de software, esse tipo de redundância (duplicar o código) é absurda, visto que bugs no código de origem estarão presentes na cópia. Um teste, por sua vez, contempla apenas a interface da unidade lógica (função, classe, etc.), mas mantém total independência dos algoritmos usados dentro dela. Assim, avaliamos automaticamente o </w:t>
       </w:r>
       <w:r>
         <w:lastRenderedPageBreak/>
-        <w:t xml:space="preserve">sempre dando ênfase </w:t>
+        <w:t>comportamento da unidade.</w:t>
+      </w:r>
+    </w:p>
+    <w:p>
+      <w:r>
+        <w:t xml:space="preserve">Assim, vamos progressivamente expandir o projeto, em ciclos de 2 semanas, sempre dando ênfase </w:t>
       </w:r>
       <w:proofErr w:type="gramStart"/>
       <w:r>
@@ -1660,15 +1654,7 @@
       <w:bookmarkStart w:id="14" w:name="_i3e944p096s0" w:colFirst="0" w:colLast="0"/>
       <w:bookmarkEnd w:id="14"/>
       <w:r>
-        <w:t xml:space="preserve">Um programa capaz de efetuar o </w:t>
-      </w:r>
-      <w:proofErr w:type="spellStart"/>
-      <w:r>
-        <w:t>login</w:t>
-      </w:r>
-      <w:proofErr w:type="spellEnd"/>
-      <w:r>
-        <w:t xml:space="preserve"> na </w:t>
+        <w:t xml:space="preserve">Um programa capaz de efetuar o login na </w:t>
       </w:r>
       <w:proofErr w:type="spellStart"/>
       <w:r>
@@ -1742,6 +1728,7 @@
       <w:bookmarkStart w:id="17" w:name="_8ldviue8jugn" w:colFirst="0" w:colLast="0"/>
       <w:bookmarkEnd w:id="17"/>
       <w:r>
+        <w:lastRenderedPageBreak/>
         <w:t>Um programa capaz de ingerir o fluxo de vídeo de uma webcam;</w:t>
       </w:r>
     </w:p>
@@ -1756,11 +1743,7 @@
       <w:bookmarkStart w:id="18" w:name="_zhh1kxscy628" w:colFirst="0" w:colLast="0"/>
       <w:bookmarkEnd w:id="18"/>
       <w:r>
-        <w:t xml:space="preserve">Um programa capaz de identificar as coordenadas de um rosto em um fluxo de </w:t>
-      </w:r>
-      <w:r>
-        <w:lastRenderedPageBreak/>
-        <w:t>imagens;</w:t>
+        <w:t>Um programa capaz de identificar as coordenadas de um rosto em um fluxo de imagens;</w:t>
       </w:r>
     </w:p>
     <w:p>
@@ -1829,7 +1812,13 @@
     <w:p>
       <w:proofErr w:type="gramStart"/>
       <w:r>
-        <w:t>1.2.1  Objetivo</w:t>
+        <w:t>1.</w:t>
+      </w:r>
+      <w:r>
+        <w:t>2</w:t>
+      </w:r>
+      <w:r>
+        <w:t>.1  Objetivo</w:t>
       </w:r>
       <w:proofErr w:type="gramEnd"/>
       <w:r>
@@ -1854,14 +1843,24 @@
     </w:p>
     <w:p>
       <w:r>
+        <w:t>Não temos aqui a pretensão de responder definitivamente as perguntas acima, mas temos antes o objetivo de estudar essas questões para trazes elementos de resposta, afim de nos prepararmos para o nosso futuro profissional, em um mercado borbulhante de inovação, e ao mesmo tempo dependente de disciplinas relativamente jovens, como Ciência da Computação e Engenharia de Software. O mercado é desafiador e é de importância capital equipar-se o melhor possível com metodologias efetivas e inteligentes. Metodologias que não descartam lições aprendidas no passado nem ignoram a conjuntura tecnológica do presente.</w:t>
+      </w:r>
+      <w:bookmarkStart w:id="20" w:name="_GoBack"/>
+      <w:bookmarkEnd w:id="20"/>
+    </w:p>
+    <w:p>
+      <w:r>
+        <w:t>Abordagem de Requisitos Organizacionais com a opção de Análise de Processos Gerenciais (Gestão por Processos e Gestão de Processos).</w:t>
+      </w:r>
+    </w:p>
+    <w:p>
+      <w:r>
         <w:tab/>
-        <w:t>Abordagem de Requisitos Organizacionais com a opção de Análise de Processos Gerenciais (Gestão por Processos e Gestão de Processos).</w:t>
-      </w:r>
-    </w:p>
-    <w:p>
-      <w:r>
-        <w:tab/>
-        <w:t xml:space="preserve">Considerar opções para projetos de software no contexto dos processos, que podem ser: Software Autônomo, </w:t>
+        <w:t xml:space="preserve">Considerar opções para projetos de software no contexto dos processos, que </w:t>
+      </w:r>
+      <w:r>
+        <w:lastRenderedPageBreak/>
+        <w:t xml:space="preserve">podem ser: Software Autônomo, </w:t>
       </w:r>
       <w:proofErr w:type="gramStart"/>
       <w:r>
@@ -2135,8 +2134,8 @@
           <w:numId w:val="1"/>
         </w:numPr>
       </w:pPr>
-      <w:bookmarkStart w:id="20" w:name="_62csuapmi6s7" w:colFirst="0" w:colLast="0"/>
-      <w:bookmarkEnd w:id="20"/>
+      <w:bookmarkStart w:id="21" w:name="_62csuapmi6s7" w:colFirst="0" w:colLast="0"/>
+      <w:bookmarkEnd w:id="21"/>
       <w:r>
         <w:t>Diagramas estruturais</w:t>
       </w:r>
@@ -2409,8 +2408,8 @@
           <w:numId w:val="1"/>
         </w:numPr>
       </w:pPr>
-      <w:bookmarkStart w:id="21" w:name="_aq2zahzdkqty" w:colFirst="0" w:colLast="0"/>
-      <w:bookmarkEnd w:id="21"/>
+      <w:bookmarkStart w:id="22" w:name="_aq2zahzdkqty" w:colFirst="0" w:colLast="0"/>
+      <w:bookmarkEnd w:id="22"/>
       <w:r>
         <w:t>Diagramas comportamentais</w:t>
       </w:r>
@@ -2810,10 +2809,7 @@
         </w:tabs>
       </w:pPr>
       <w:r>
-        <w:t>Definem características que limitam o sistema, como por exemplo, tempo, har</w:t>
-      </w:r>
-      <w:r>
-        <w:t>dware, sistema operacional, etc.</w:t>
+        <w:t>Definem características que limitam o sistema, como por exemplo, tempo, hardware, sistema operacional, etc.</w:t>
       </w:r>
     </w:p>
     <w:p>
@@ -2875,8 +2871,6 @@
       </w:r>
     </w:p>
     <w:p>
-      <w:bookmarkStart w:id="22" w:name="_GoBack"/>
-      <w:bookmarkEnd w:id="22"/>
       <w:r>
         <w:rPr>
           <w:noProof/>
@@ -3369,15 +3363,7 @@
       </w:r>
       <w:proofErr w:type="spellEnd"/>
       <w:r>
-        <w:t xml:space="preserve">) ou o </w:t>
-      </w:r>
-      <w:proofErr w:type="spellStart"/>
-      <w:r>
-        <w:t>BlackBoard</w:t>
-      </w:r>
-      <w:proofErr w:type="spellEnd"/>
-      <w:r>
-        <w:t xml:space="preserve"> (usado na Universidade Cruzeiro do Sul e na </w:t>
+        <w:t xml:space="preserve">) ou o BlackBoard (usado na Universidade Cruzeiro do Sul e na </w:t>
       </w:r>
       <w:proofErr w:type="spellStart"/>
       <w:r>
@@ -3516,7 +3502,7 @@
 </file>
 
 <file path=word/endnotes.xml><?xml version="1.0" encoding="utf-8"?>
-<w:endnotes xmlns:wpc="http://schemas.microsoft.com/office/word/2010/wordprocessingCanvas" xmlns:mc="http://schemas.openxmlformats.org/markup-compatibility/2006" xmlns:o="urn:schemas-microsoft-com:office:office" xmlns:r="http://schemas.openxmlformats.org/officeDocument/2006/relationships" xmlns:m="http://schemas.openxmlformats.org/officeDocument/2006/math" xmlns:v="urn:schemas-microsoft-com:vml" xmlns:wp14="http://schemas.microsoft.com/office/word/2010/wordprocessingDrawing" xmlns:wp="http://schemas.openxmlformats.org/drawingml/2006/wordprocessingDrawing" xmlns:w10="urn:schemas-microsoft-com:office:word" xmlns:w="http://schemas.openxmlformats.org/wordprocessingml/2006/main" xmlns:w14="http://schemas.microsoft.com/office/word/2010/wordml" xmlns:w15="http://schemas.microsoft.com/office/word/2012/wordml" xmlns:wpg="http://schemas.microsoft.com/office/word/2010/wordprocessingGroup" xmlns:wpi="http://schemas.microsoft.com/office/word/2010/wordprocessingInk" xmlns:wne="http://schemas.microsoft.com/office/word/2006/wordml" xmlns:wps="http://schemas.microsoft.com/office/word/2010/wordprocessingShape" mc:Ignorable="w14 w15 wp14">
+<w:endnotes xmlns:wpc="http://schemas.microsoft.com/office/word/2010/wordprocessingCanvas" xmlns:cx="http://schemas.microsoft.com/office/drawing/2014/chartex" xmlns:cx1="http://schemas.microsoft.com/office/drawing/2015/9/8/chartex" xmlns:cx2="http://schemas.microsoft.com/office/drawing/2015/10/21/chartex" xmlns:cx3="http://schemas.microsoft.com/office/drawing/2016/5/9/chartex" xmlns:cx4="http://schemas.microsoft.com/office/drawing/2016/5/10/chartex" xmlns:cx5="http://schemas.microsoft.com/office/drawing/2016/5/11/chartex" xmlns:cx6="http://schemas.microsoft.com/office/drawing/2016/5/12/chartex" xmlns:cx7="http://schemas.microsoft.com/office/drawing/2016/5/13/chartex" xmlns:cx8="http://schemas.microsoft.com/office/drawing/2016/5/14/chartex" xmlns:mc="http://schemas.openxmlformats.org/markup-compatibility/2006" xmlns:aink="http://schemas.microsoft.com/office/drawing/2016/ink" xmlns:am3d="http://schemas.microsoft.com/office/drawing/2017/model3d" xmlns:o="urn:schemas-microsoft-com:office:office" xmlns:r="http://schemas.openxmlformats.org/officeDocument/2006/relationships" xmlns:m="http://schemas.openxmlformats.org/officeDocument/2006/math" xmlns:v="urn:schemas-microsoft-com:vml" xmlns:wp14="http://schemas.microsoft.com/office/word/2010/wordprocessingDrawing" xmlns:wp="http://schemas.openxmlformats.org/drawingml/2006/wordprocessingDrawing" xmlns:w10="urn:schemas-microsoft-com:office:word" xmlns:w="http://schemas.openxmlformats.org/wordprocessingml/2006/main" xmlns:w14="http://schemas.microsoft.com/office/word/2010/wordml" xmlns:w15="http://schemas.microsoft.com/office/word/2012/wordml" xmlns:w16cid="http://schemas.microsoft.com/office/word/2016/wordml/cid" xmlns:w16se="http://schemas.microsoft.com/office/word/2015/wordml/symex" xmlns:wpg="http://schemas.microsoft.com/office/word/2010/wordprocessingGroup" xmlns:wpi="http://schemas.microsoft.com/office/word/2010/wordprocessingInk" xmlns:wne="http://schemas.microsoft.com/office/word/2006/wordml" xmlns:wps="http://schemas.microsoft.com/office/word/2010/wordprocessingShape" mc:Ignorable="w14 w15 w16se w16cid wp14">
   <w:endnote w:type="separator" w:id="-1">
     <w:p>
       <w:r>
@@ -3535,7 +3521,7 @@
 </file>
 
 <file path=word/footer1.xml><?xml version="1.0" encoding="utf-8"?>
-<w:ftr xmlns:wpc="http://schemas.microsoft.com/office/word/2010/wordprocessingCanvas" xmlns:mc="http://schemas.openxmlformats.org/markup-compatibility/2006" xmlns:o="urn:schemas-microsoft-com:office:office" xmlns:r="http://schemas.openxmlformats.org/officeDocument/2006/relationships" xmlns:m="http://schemas.openxmlformats.org/officeDocument/2006/math" xmlns:v="urn:schemas-microsoft-com:vml" xmlns:wp14="http://schemas.microsoft.com/office/word/2010/wordprocessingDrawing" xmlns:wp="http://schemas.openxmlformats.org/drawingml/2006/wordprocessingDrawing" xmlns:w10="urn:schemas-microsoft-com:office:word" xmlns:w="http://schemas.openxmlformats.org/wordprocessingml/2006/main" xmlns:w14="http://schemas.microsoft.com/office/word/2010/wordml" xmlns:w15="http://schemas.microsoft.com/office/word/2012/wordml" xmlns:wpg="http://schemas.microsoft.com/office/word/2010/wordprocessingGroup" xmlns:wpi="http://schemas.microsoft.com/office/word/2010/wordprocessingInk" xmlns:wne="http://schemas.microsoft.com/office/word/2006/wordml" xmlns:wps="http://schemas.microsoft.com/office/word/2010/wordprocessingShape" mc:Ignorable="w14 w15 wp14">
+<w:ftr xmlns:wpc="http://schemas.microsoft.com/office/word/2010/wordprocessingCanvas" xmlns:cx="http://schemas.microsoft.com/office/drawing/2014/chartex" xmlns:cx1="http://schemas.microsoft.com/office/drawing/2015/9/8/chartex" xmlns:cx2="http://schemas.microsoft.com/office/drawing/2015/10/21/chartex" xmlns:cx3="http://schemas.microsoft.com/office/drawing/2016/5/9/chartex" xmlns:cx4="http://schemas.microsoft.com/office/drawing/2016/5/10/chartex" xmlns:cx5="http://schemas.microsoft.com/office/drawing/2016/5/11/chartex" xmlns:cx6="http://schemas.microsoft.com/office/drawing/2016/5/12/chartex" xmlns:cx7="http://schemas.microsoft.com/office/drawing/2016/5/13/chartex" xmlns:cx8="http://schemas.microsoft.com/office/drawing/2016/5/14/chartex" xmlns:mc="http://schemas.openxmlformats.org/markup-compatibility/2006" xmlns:aink="http://schemas.microsoft.com/office/drawing/2016/ink" xmlns:am3d="http://schemas.microsoft.com/office/drawing/2017/model3d" xmlns:o="urn:schemas-microsoft-com:office:office" xmlns:r="http://schemas.openxmlformats.org/officeDocument/2006/relationships" xmlns:m="http://schemas.openxmlformats.org/officeDocument/2006/math" xmlns:v="urn:schemas-microsoft-com:vml" xmlns:wp14="http://schemas.microsoft.com/office/word/2010/wordprocessingDrawing" xmlns:wp="http://schemas.openxmlformats.org/drawingml/2006/wordprocessingDrawing" xmlns:w10="urn:schemas-microsoft-com:office:word" xmlns:w="http://schemas.openxmlformats.org/wordprocessingml/2006/main" xmlns:w14="http://schemas.microsoft.com/office/word/2010/wordml" xmlns:w15="http://schemas.microsoft.com/office/word/2012/wordml" xmlns:w16cid="http://schemas.microsoft.com/office/word/2016/wordml/cid" xmlns:w16se="http://schemas.microsoft.com/office/word/2015/wordml/symex" xmlns:wpg="http://schemas.microsoft.com/office/word/2010/wordprocessingGroup" xmlns:wpi="http://schemas.microsoft.com/office/word/2010/wordprocessingInk" xmlns:wne="http://schemas.microsoft.com/office/word/2006/wordml" xmlns:wps="http://schemas.microsoft.com/office/word/2010/wordprocessingShape" mc:Ignorable="w14 w15 w16se w16cid wp14">
   <w:p>
     <w:r>
       <w:tab/>
@@ -3548,7 +3534,7 @@
 </file>
 
 <file path=word/footnotes.xml><?xml version="1.0" encoding="utf-8"?>
-<w:footnotes xmlns:wpc="http://schemas.microsoft.com/office/word/2010/wordprocessingCanvas" xmlns:mc="http://schemas.openxmlformats.org/markup-compatibility/2006" xmlns:o="urn:schemas-microsoft-com:office:office" xmlns:r="http://schemas.openxmlformats.org/officeDocument/2006/relationships" xmlns:m="http://schemas.openxmlformats.org/officeDocument/2006/math" xmlns:v="urn:schemas-microsoft-com:vml" xmlns:wp14="http://schemas.microsoft.com/office/word/2010/wordprocessingDrawing" xmlns:wp="http://schemas.openxmlformats.org/drawingml/2006/wordprocessingDrawing" xmlns:w10="urn:schemas-microsoft-com:office:word" xmlns:w="http://schemas.openxmlformats.org/wordprocessingml/2006/main" xmlns:w14="http://schemas.microsoft.com/office/word/2010/wordml" xmlns:w15="http://schemas.microsoft.com/office/word/2012/wordml" xmlns:wpg="http://schemas.microsoft.com/office/word/2010/wordprocessingGroup" xmlns:wpi="http://schemas.microsoft.com/office/word/2010/wordprocessingInk" xmlns:wne="http://schemas.microsoft.com/office/word/2006/wordml" xmlns:wps="http://schemas.microsoft.com/office/word/2010/wordprocessingShape" mc:Ignorable="w14 w15 wp14">
+<w:footnotes xmlns:wpc="http://schemas.microsoft.com/office/word/2010/wordprocessingCanvas" xmlns:cx="http://schemas.microsoft.com/office/drawing/2014/chartex" xmlns:cx1="http://schemas.microsoft.com/office/drawing/2015/9/8/chartex" xmlns:cx2="http://schemas.microsoft.com/office/drawing/2015/10/21/chartex" xmlns:cx3="http://schemas.microsoft.com/office/drawing/2016/5/9/chartex" xmlns:cx4="http://schemas.microsoft.com/office/drawing/2016/5/10/chartex" xmlns:cx5="http://schemas.microsoft.com/office/drawing/2016/5/11/chartex" xmlns:cx6="http://schemas.microsoft.com/office/drawing/2016/5/12/chartex" xmlns:cx7="http://schemas.microsoft.com/office/drawing/2016/5/13/chartex" xmlns:cx8="http://schemas.microsoft.com/office/drawing/2016/5/14/chartex" xmlns:mc="http://schemas.openxmlformats.org/markup-compatibility/2006" xmlns:aink="http://schemas.microsoft.com/office/drawing/2016/ink" xmlns:am3d="http://schemas.microsoft.com/office/drawing/2017/model3d" xmlns:o="urn:schemas-microsoft-com:office:office" xmlns:r="http://schemas.openxmlformats.org/officeDocument/2006/relationships" xmlns:m="http://schemas.openxmlformats.org/officeDocument/2006/math" xmlns:v="urn:schemas-microsoft-com:vml" xmlns:wp14="http://schemas.microsoft.com/office/word/2010/wordprocessingDrawing" xmlns:wp="http://schemas.openxmlformats.org/drawingml/2006/wordprocessingDrawing" xmlns:w10="urn:schemas-microsoft-com:office:word" xmlns:w="http://schemas.openxmlformats.org/wordprocessingml/2006/main" xmlns:w14="http://schemas.microsoft.com/office/word/2010/wordml" xmlns:w15="http://schemas.microsoft.com/office/word/2012/wordml" xmlns:w16cid="http://schemas.microsoft.com/office/word/2016/wordml/cid" xmlns:w16se="http://schemas.microsoft.com/office/word/2015/wordml/symex" xmlns:wpg="http://schemas.microsoft.com/office/word/2010/wordprocessingGroup" xmlns:wpi="http://schemas.microsoft.com/office/word/2010/wordprocessingInk" xmlns:wne="http://schemas.microsoft.com/office/word/2006/wordml" xmlns:wps="http://schemas.microsoft.com/office/word/2010/wordprocessingShape" mc:Ignorable="w14 w15 w16se w16cid wp14">
   <w:footnote w:type="separator" w:id="-1">
     <w:p>
       <w:r>
@@ -3567,14 +3553,14 @@
 </file>
 
 <file path=word/header1.xml><?xml version="1.0" encoding="utf-8"?>
-<w:hdr xmlns:wpc="http://schemas.microsoft.com/office/word/2010/wordprocessingCanvas" xmlns:mc="http://schemas.openxmlformats.org/markup-compatibility/2006" xmlns:o="urn:schemas-microsoft-com:office:office" xmlns:r="http://schemas.openxmlformats.org/officeDocument/2006/relationships" xmlns:m="http://schemas.openxmlformats.org/officeDocument/2006/math" xmlns:v="urn:schemas-microsoft-com:vml" xmlns:wp14="http://schemas.microsoft.com/office/word/2010/wordprocessingDrawing" xmlns:wp="http://schemas.openxmlformats.org/drawingml/2006/wordprocessingDrawing" xmlns:w10="urn:schemas-microsoft-com:office:word" xmlns:w="http://schemas.openxmlformats.org/wordprocessingml/2006/main" xmlns:w14="http://schemas.microsoft.com/office/word/2010/wordml" xmlns:w15="http://schemas.microsoft.com/office/word/2012/wordml" xmlns:wpg="http://schemas.microsoft.com/office/word/2010/wordprocessingGroup" xmlns:wpi="http://schemas.microsoft.com/office/word/2010/wordprocessingInk" xmlns:wne="http://schemas.microsoft.com/office/word/2006/wordml" xmlns:wps="http://schemas.microsoft.com/office/word/2010/wordprocessingShape" mc:Ignorable="w14 w15 wp14">
+<w:hdr xmlns:wpc="http://schemas.microsoft.com/office/word/2010/wordprocessingCanvas" xmlns:cx="http://schemas.microsoft.com/office/drawing/2014/chartex" xmlns:cx1="http://schemas.microsoft.com/office/drawing/2015/9/8/chartex" xmlns:cx2="http://schemas.microsoft.com/office/drawing/2015/10/21/chartex" xmlns:cx3="http://schemas.microsoft.com/office/drawing/2016/5/9/chartex" xmlns:cx4="http://schemas.microsoft.com/office/drawing/2016/5/10/chartex" xmlns:cx5="http://schemas.microsoft.com/office/drawing/2016/5/11/chartex" xmlns:cx6="http://schemas.microsoft.com/office/drawing/2016/5/12/chartex" xmlns:cx7="http://schemas.microsoft.com/office/drawing/2016/5/13/chartex" xmlns:cx8="http://schemas.microsoft.com/office/drawing/2016/5/14/chartex" xmlns:mc="http://schemas.openxmlformats.org/markup-compatibility/2006" xmlns:aink="http://schemas.microsoft.com/office/drawing/2016/ink" xmlns:am3d="http://schemas.microsoft.com/office/drawing/2017/model3d" xmlns:o="urn:schemas-microsoft-com:office:office" xmlns:r="http://schemas.openxmlformats.org/officeDocument/2006/relationships" xmlns:m="http://schemas.openxmlformats.org/officeDocument/2006/math" xmlns:v="urn:schemas-microsoft-com:vml" xmlns:wp14="http://schemas.microsoft.com/office/word/2010/wordprocessingDrawing" xmlns:wp="http://schemas.openxmlformats.org/drawingml/2006/wordprocessingDrawing" xmlns:w10="urn:schemas-microsoft-com:office:word" xmlns:w="http://schemas.openxmlformats.org/wordprocessingml/2006/main" xmlns:w14="http://schemas.microsoft.com/office/word/2010/wordml" xmlns:w15="http://schemas.microsoft.com/office/word/2012/wordml" xmlns:w16cid="http://schemas.microsoft.com/office/word/2016/wordml/cid" xmlns:w16se="http://schemas.microsoft.com/office/word/2015/wordml/symex" xmlns:wpg="http://schemas.microsoft.com/office/word/2010/wordprocessingGroup" xmlns:wpi="http://schemas.microsoft.com/office/word/2010/wordprocessingInk" xmlns:wne="http://schemas.microsoft.com/office/word/2006/wordml" xmlns:wps="http://schemas.microsoft.com/office/word/2010/wordprocessingShape" mc:Ignorable="w14 w15 w16se w16cid wp14">
   <w:p/>
   <w:p/>
 </w:hdr>
 </file>
 
 <file path=word/header2.xml><?xml version="1.0" encoding="utf-8"?>
-<w:hdr xmlns:wpc="http://schemas.microsoft.com/office/word/2010/wordprocessingCanvas" xmlns:mc="http://schemas.openxmlformats.org/markup-compatibility/2006" xmlns:o="urn:schemas-microsoft-com:office:office" xmlns:r="http://schemas.openxmlformats.org/officeDocument/2006/relationships" xmlns:m="http://schemas.openxmlformats.org/officeDocument/2006/math" xmlns:v="urn:schemas-microsoft-com:vml" xmlns:wp14="http://schemas.microsoft.com/office/word/2010/wordprocessingDrawing" xmlns:wp="http://schemas.openxmlformats.org/drawingml/2006/wordprocessingDrawing" xmlns:w10="urn:schemas-microsoft-com:office:word" xmlns:w="http://schemas.openxmlformats.org/wordprocessingml/2006/main" xmlns:w14="http://schemas.microsoft.com/office/word/2010/wordml" xmlns:w15="http://schemas.microsoft.com/office/word/2012/wordml" xmlns:wpg="http://schemas.microsoft.com/office/word/2010/wordprocessingGroup" xmlns:wpi="http://schemas.microsoft.com/office/word/2010/wordprocessingInk" xmlns:wne="http://schemas.microsoft.com/office/word/2006/wordml" xmlns:wps="http://schemas.microsoft.com/office/word/2010/wordprocessingShape" mc:Ignorable="w14 w15 wp14">
+<w:hdr xmlns:wpc="http://schemas.microsoft.com/office/word/2010/wordprocessingCanvas" xmlns:cx="http://schemas.microsoft.com/office/drawing/2014/chartex" xmlns:cx1="http://schemas.microsoft.com/office/drawing/2015/9/8/chartex" xmlns:cx2="http://schemas.microsoft.com/office/drawing/2015/10/21/chartex" xmlns:cx3="http://schemas.microsoft.com/office/drawing/2016/5/9/chartex" xmlns:cx4="http://schemas.microsoft.com/office/drawing/2016/5/10/chartex" xmlns:cx5="http://schemas.microsoft.com/office/drawing/2016/5/11/chartex" xmlns:cx6="http://schemas.microsoft.com/office/drawing/2016/5/12/chartex" xmlns:cx7="http://schemas.microsoft.com/office/drawing/2016/5/13/chartex" xmlns:cx8="http://schemas.microsoft.com/office/drawing/2016/5/14/chartex" xmlns:mc="http://schemas.openxmlformats.org/markup-compatibility/2006" xmlns:aink="http://schemas.microsoft.com/office/drawing/2016/ink" xmlns:am3d="http://schemas.microsoft.com/office/drawing/2017/model3d" xmlns:o="urn:schemas-microsoft-com:office:office" xmlns:r="http://schemas.openxmlformats.org/officeDocument/2006/relationships" xmlns:m="http://schemas.openxmlformats.org/officeDocument/2006/math" xmlns:v="urn:schemas-microsoft-com:vml" xmlns:wp14="http://schemas.microsoft.com/office/word/2010/wordprocessingDrawing" xmlns:wp="http://schemas.openxmlformats.org/drawingml/2006/wordprocessingDrawing" xmlns:w10="urn:schemas-microsoft-com:office:word" xmlns:w="http://schemas.openxmlformats.org/wordprocessingml/2006/main" xmlns:w14="http://schemas.microsoft.com/office/word/2010/wordml" xmlns:w15="http://schemas.microsoft.com/office/word/2012/wordml" xmlns:w16cid="http://schemas.microsoft.com/office/word/2016/wordml/cid" xmlns:w16se="http://schemas.microsoft.com/office/word/2015/wordml/symex" xmlns:wpg="http://schemas.microsoft.com/office/word/2010/wordprocessingGroup" xmlns:wpi="http://schemas.microsoft.com/office/word/2010/wordprocessingInk" xmlns:wne="http://schemas.microsoft.com/office/word/2006/wordml" xmlns:wps="http://schemas.microsoft.com/office/word/2010/wordprocessingShape" mc:Ignorable="w14 w15 w16se w16cid wp14">
   <w:p>
     <w:r>
       <w:rPr>
@@ -3622,7 +3608,7 @@
 </file>
 
 <file path=word/numbering.xml><?xml version="1.0" encoding="utf-8"?>
-<w:numbering xmlns:wpc="http://schemas.microsoft.com/office/word/2010/wordprocessingCanvas" xmlns:mc="http://schemas.openxmlformats.org/markup-compatibility/2006" xmlns:o="urn:schemas-microsoft-com:office:office" xmlns:r="http://schemas.openxmlformats.org/officeDocument/2006/relationships" xmlns:m="http://schemas.openxmlformats.org/officeDocument/2006/math" xmlns:v="urn:schemas-microsoft-com:vml" xmlns:wp14="http://schemas.microsoft.com/office/word/2010/wordprocessingDrawing" xmlns:wp="http://schemas.openxmlformats.org/drawingml/2006/wordprocessingDrawing" xmlns:w10="urn:schemas-microsoft-com:office:word" xmlns:w="http://schemas.openxmlformats.org/wordprocessingml/2006/main" xmlns:w14="http://schemas.microsoft.com/office/word/2010/wordml" xmlns:w15="http://schemas.microsoft.com/office/word/2012/wordml" xmlns:wpg="http://schemas.microsoft.com/office/word/2010/wordprocessingGroup" xmlns:wpi="http://schemas.microsoft.com/office/word/2010/wordprocessingInk" xmlns:wne="http://schemas.microsoft.com/office/word/2006/wordml" xmlns:wps="http://schemas.microsoft.com/office/word/2010/wordprocessingShape" mc:Ignorable="w14 w15 wp14">
+<w:numbering xmlns:wpc="http://schemas.microsoft.com/office/word/2010/wordprocessingCanvas" xmlns:cx="http://schemas.microsoft.com/office/drawing/2014/chartex" xmlns:cx1="http://schemas.microsoft.com/office/drawing/2015/9/8/chartex" xmlns:cx2="http://schemas.microsoft.com/office/drawing/2015/10/21/chartex" xmlns:cx3="http://schemas.microsoft.com/office/drawing/2016/5/9/chartex" xmlns:cx4="http://schemas.microsoft.com/office/drawing/2016/5/10/chartex" xmlns:cx5="http://schemas.microsoft.com/office/drawing/2016/5/11/chartex" xmlns:cx6="http://schemas.microsoft.com/office/drawing/2016/5/12/chartex" xmlns:cx7="http://schemas.microsoft.com/office/drawing/2016/5/13/chartex" xmlns:cx8="http://schemas.microsoft.com/office/drawing/2016/5/14/chartex" xmlns:mc="http://schemas.openxmlformats.org/markup-compatibility/2006" xmlns:aink="http://schemas.microsoft.com/office/drawing/2016/ink" xmlns:am3d="http://schemas.microsoft.com/office/drawing/2017/model3d" xmlns:o="urn:schemas-microsoft-com:office:office" xmlns:r="http://schemas.openxmlformats.org/officeDocument/2006/relationships" xmlns:m="http://schemas.openxmlformats.org/officeDocument/2006/math" xmlns:v="urn:schemas-microsoft-com:vml" xmlns:wp14="http://schemas.microsoft.com/office/word/2010/wordprocessingDrawing" xmlns:wp="http://schemas.openxmlformats.org/drawingml/2006/wordprocessingDrawing" xmlns:w10="urn:schemas-microsoft-com:office:word" xmlns:w="http://schemas.openxmlformats.org/wordprocessingml/2006/main" xmlns:w14="http://schemas.microsoft.com/office/word/2010/wordml" xmlns:w15="http://schemas.microsoft.com/office/word/2012/wordml" xmlns:w16cid="http://schemas.microsoft.com/office/word/2016/wordml/cid" xmlns:w16se="http://schemas.microsoft.com/office/word/2015/wordml/symex" xmlns:wpg="http://schemas.microsoft.com/office/word/2010/wordprocessingGroup" xmlns:wpi="http://schemas.microsoft.com/office/word/2010/wordprocessingInk" xmlns:wne="http://schemas.microsoft.com/office/word/2006/wordml" xmlns:wps="http://schemas.microsoft.com/office/word/2010/wordprocessingShape" mc:Ignorable="w14 w15 w16se w16cid wp14">
   <w:abstractNum w:abstractNumId="0" w15:restartNumberingAfterBreak="0">
     <w:nsid w:val="02813872"/>
     <w:multiLevelType w:val="multilevel"/>
@@ -5780,7 +5766,7 @@
 </file>
 
 <file path=word/styles.xml><?xml version="1.0" encoding="utf-8"?>
-<w:styles xmlns:mc="http://schemas.openxmlformats.org/markup-compatibility/2006" xmlns:r="http://schemas.openxmlformats.org/officeDocument/2006/relationships" xmlns:w="http://schemas.openxmlformats.org/wordprocessingml/2006/main" xmlns:w14="http://schemas.microsoft.com/office/word/2010/wordml" xmlns:w15="http://schemas.microsoft.com/office/word/2012/wordml" mc:Ignorable="w14 w15">
+<w:styles xmlns:mc="http://schemas.openxmlformats.org/markup-compatibility/2006" xmlns:r="http://schemas.openxmlformats.org/officeDocument/2006/relationships" xmlns:w="http://schemas.openxmlformats.org/wordprocessingml/2006/main" xmlns:w14="http://schemas.microsoft.com/office/word/2010/wordml" xmlns:w15="http://schemas.microsoft.com/office/word/2012/wordml" xmlns:w16cid="http://schemas.microsoft.com/office/word/2016/wordml/cid" xmlns:w16se="http://schemas.microsoft.com/office/word/2015/wordml/symex" mc:Ignorable="w14 w15 w16se w16cid">
   <w:docDefaults>
     <w:rPrDefault>
       <w:rPr>
@@ -5796,7 +5782,7 @@
       </w:pPr>
     </w:pPrDefault>
   </w:docDefaults>
-  <w:latentStyles w:defLockedState="0" w:defUIPriority="99" w:defSemiHidden="0" w:defUnhideWhenUsed="0" w:defQFormat="0" w:count="371">
+  <w:latentStyles w:defLockedState="0" w:defUIPriority="99" w:defSemiHidden="0" w:defUnhideWhenUsed="0" w:defQFormat="0" w:count="376">
     <w:lsdException w:name="Normal" w:uiPriority="0" w:qFormat="1"/>
     <w:lsdException w:name="heading 1" w:uiPriority="9" w:qFormat="1"/>
     <w:lsdException w:name="heading 2" w:semiHidden="1" w:uiPriority="9" w:unhideWhenUsed="1" w:qFormat="1"/>
@@ -5902,7 +5888,6 @@
     <w:lsdException w:name="HTML Sample" w:semiHidden="1" w:unhideWhenUsed="1"/>
     <w:lsdException w:name="HTML Typewriter" w:semiHidden="1" w:unhideWhenUsed="1"/>
     <w:lsdException w:name="HTML Variable" w:semiHidden="1" w:unhideWhenUsed="1"/>
-    <w:lsdException w:name="Normal Table" w:semiHidden="1" w:unhideWhenUsed="1"/>
     <w:lsdException w:name="annotation subject" w:semiHidden="1" w:unhideWhenUsed="1"/>
     <w:lsdException w:name="No List" w:semiHidden="1" w:unhideWhenUsed="1"/>
     <w:lsdException w:name="Outline List 1" w:semiHidden="1" w:unhideWhenUsed="1"/>
@@ -5945,11 +5930,8 @@
     <w:lsdException w:name="Table Contemporary" w:semiHidden="1" w:unhideWhenUsed="1"/>
     <w:lsdException w:name="Table Elegant" w:semiHidden="1" w:unhideWhenUsed="1"/>
     <w:lsdException w:name="Table Professional" w:semiHidden="1" w:unhideWhenUsed="1"/>
-    <w:lsdException w:name="Table Subtle 1" w:semiHidden="1" w:unhideWhenUsed="1"/>
     <w:lsdException w:name="Table Subtle 2" w:semiHidden="1" w:unhideWhenUsed="1"/>
     <w:lsdException w:name="Table Web 1" w:semiHidden="1" w:unhideWhenUsed="1"/>
-    <w:lsdException w:name="Table Web 2" w:semiHidden="1" w:unhideWhenUsed="1"/>
-    <w:lsdException w:name="Table Web 3" w:semiHidden="1" w:unhideWhenUsed="1"/>
     <w:lsdException w:name="Balloon Text" w:semiHidden="1" w:unhideWhenUsed="1"/>
     <w:lsdException w:name="Table Grid" w:uiPriority="39"/>
     <w:lsdException w:name="Table Theme" w:semiHidden="1" w:unhideWhenUsed="1"/>
@@ -6168,6 +6150,11 @@
     <w:lsdException w:name="List Table 5 Dark Accent 6" w:uiPriority="50"/>
     <w:lsdException w:name="List Table 6 Colorful Accent 6" w:uiPriority="51"/>
     <w:lsdException w:name="List Table 7 Colorful Accent 6" w:uiPriority="52"/>
+    <w:lsdException w:name="Mention" w:semiHidden="1" w:unhideWhenUsed="1"/>
+    <w:lsdException w:name="Smart Hyperlink" w:semiHidden="1" w:unhideWhenUsed="1"/>
+    <w:lsdException w:name="Hashtag" w:semiHidden="1" w:unhideWhenUsed="1"/>
+    <w:lsdException w:name="Unresolved Mention" w:semiHidden="1" w:unhideWhenUsed="1"/>
+    <w:lsdException w:name="Smart Link" w:semiHidden="1" w:unhideWhenUsed="1"/>
   </w:latentStyles>
   <w:style w:type="paragraph" w:default="1" w:styleId="Normal">
     <w:name w:val="Normal"/>
@@ -6735,7 +6722,7 @@
 </file>
 
 <file path=customXml/itemProps1.xml><?xml version="1.0" encoding="utf-8"?>
-<ds:datastoreItem xmlns:ds="http://schemas.openxmlformats.org/officeDocument/2006/customXml" ds:itemID="{65F4D056-4189-40DA-96B1-22A74D86EB29}">
+<ds:datastoreItem xmlns:ds="http://schemas.openxmlformats.org/officeDocument/2006/customXml" ds:itemID="{52B7195D-C7CA-4B9B-AD62-BD808FF908C3}">
   <ds:schemaRefs>
     <ds:schemaRef ds:uri="http://schemas.openxmlformats.org/officeDocument/2006/bibliography"/>
   </ds:schemaRefs>

</xml_diff>